<commit_message>
Updated the pictures of the Scenaries in the Documentation
</commit_message>
<xml_diff>
--- a/Documentation/DocumentationRestolerancesAxelPittet.docx
+++ b/Documentation/DocumentationRestolerancesAxelPittet.docx
@@ -5034,6 +5034,11 @@
     </w:p>
     <w:p>
       <w:r>
+        <w:t>Cf. Figure 4</w:t>
+      </w:r>
+    </w:p>
+    <w:p>
+      <w:r>
         <w:br w:type="page"/>
       </w:r>
     </w:p>
@@ -5093,6 +5098,14 @@
         </w:drawing>
       </w:r>
     </w:p>
+    <w:p>
+      <w:r>
+        <w:t xml:space="preserve">Cf. Figure </w:t>
+      </w:r>
+      <w:r>
+        <w:t>3</w:t>
+      </w:r>
+    </w:p>
     <w:p/>
     <w:p>
       <w:pPr>
@@ -5157,6 +5170,14 @@
         </w:drawing>
       </w:r>
     </w:p>
+    <w:p>
+      <w:r>
+        <w:t xml:space="preserve">Cf. Figure </w:t>
+      </w:r>
+      <w:r>
+        <w:t>1-2</w:t>
+      </w:r>
+    </w:p>
     <w:p/>
     <w:p>
       <w:pPr>
@@ -5213,6 +5234,20 @@
         </w:drawing>
       </w:r>
     </w:p>
+    <w:p>
+      <w:r>
+        <w:t xml:space="preserve">Cf. Figure </w:t>
+      </w:r>
+      <w:r>
+        <w:t>9</w:t>
+      </w:r>
+      <w:r>
+        <w:t>-</w:t>
+      </w:r>
+      <w:r>
+        <w:t>10</w:t>
+      </w:r>
+    </w:p>
     <w:p/>
     <w:p>
       <w:pPr>
@@ -5395,6 +5430,17 @@
         </w:drawing>
       </w:r>
     </w:p>
+    <w:p>
+      <w:r>
+        <w:t xml:space="preserve">Cf. Figure </w:t>
+      </w:r>
+      <w:r>
+        <w:t>5-6</w:t>
+      </w:r>
+      <w:r>
+        <w:t>-7</w:t>
+      </w:r>
+    </w:p>
     <w:p/>
     <w:p>
       <w:pPr>
@@ -5451,6 +5497,14 @@
         </w:drawing>
       </w:r>
     </w:p>
+    <w:p>
+      <w:r>
+        <w:t xml:space="preserve">Cf. Figure </w:t>
+      </w:r>
+      <w:r>
+        <w:t>6</w:t>
+      </w:r>
+    </w:p>
     <w:p/>
     <w:p>
       <w:pPr>
@@ -5507,6 +5561,23 @@
         </w:drawing>
       </w:r>
     </w:p>
+    <w:p>
+      <w:r>
+        <w:t xml:space="preserve">Cf. Figure </w:t>
+      </w:r>
+      <w:r>
+        <w:t>1</w:t>
+      </w:r>
+      <w:r>
+        <w:t>1</w:t>
+      </w:r>
+      <w:r>
+        <w:t>-1</w:t>
+      </w:r>
+      <w:r>
+        <w:t>2</w:t>
+      </w:r>
+    </w:p>
     <w:p/>
     <w:p>
       <w:pPr>
@@ -5563,6 +5634,14 @@
         </w:drawing>
       </w:r>
     </w:p>
+    <w:p>
+      <w:r>
+        <w:t xml:space="preserve">Cf. Figure </w:t>
+      </w:r>
+      <w:r>
+        <w:t>13</w:t>
+      </w:r>
+    </w:p>
     <w:p/>
     <w:p>
       <w:pPr>
@@ -5620,6 +5699,12 @@
       </w:r>
     </w:p>
     <w:p>
+      <w:r>
+        <w:br w:type="page"/>
+      </w:r>
+    </w:p>
+    <w:p/>
+    <w:p>
       <w:pPr>
         <w:pStyle w:val="Paragraphedeliste"/>
         <w:numPr>
@@ -5679,7 +5764,6 @@
         <w:pStyle w:val="Titre4"/>
       </w:pPr>
       <w:r>
-        <w:lastRenderedPageBreak/>
         <w:t>Admin</w:t>
       </w:r>
     </w:p>
@@ -5696,17 +5780,32 @@
         <w:t>Ajouter, modifier ou supprimer des allergies et intolérances</w:t>
       </w:r>
     </w:p>
-    <w:p/>
     <w:p>
       <w:r>
         <w:rPr>
           <w:noProof/>
         </w:rPr>
         <w:drawing>
-          <wp:inline distT="0" distB="0" distL="0" distR="0" wp14:anchorId="01EDF4A1" wp14:editId="20CE7AF7">
-            <wp:extent cx="5759450" cy="2903220"/>
-            <wp:effectExtent l="0" t="0" r="0" b="0"/>
-            <wp:docPr id="30" name="Image 30"/>
+          <wp:anchor distT="0" distB="0" distL="114300" distR="114300" simplePos="0" relativeHeight="251701248" behindDoc="1" locked="0" layoutInCell="1" allowOverlap="1" wp14:anchorId="4FB8D527" wp14:editId="45C59DBF">
+            <wp:simplePos x="0" y="0"/>
+            <wp:positionH relativeFrom="margin">
+              <wp:align>center</wp:align>
+            </wp:positionH>
+            <wp:positionV relativeFrom="paragraph">
+              <wp:posOffset>15355</wp:posOffset>
+            </wp:positionV>
+            <wp:extent cx="5039995" cy="4176395"/>
+            <wp:effectExtent l="0" t="0" r="8255" b="0"/>
+            <wp:wrapTight wrapText="bothSides">
+              <wp:wrapPolygon edited="0">
+                <wp:start x="0" y="0"/>
+                <wp:lineTo x="0" y="21478"/>
+                <wp:lineTo x="21554" y="21478"/>
+                <wp:lineTo x="21554" y="0"/>
+                <wp:lineTo x="0" y="0"/>
+              </wp:wrapPolygon>
+            </wp:wrapTight>
+            <wp:docPr id="7" name="Image 7"/>
             <wp:cNvGraphicFramePr>
               <a:graphicFrameLocks xmlns:a="http://schemas.openxmlformats.org/drawingml/2006/main" noChangeAspect="1"/>
             </wp:cNvGraphicFramePr>
@@ -5718,7 +5817,13 @@
                     <pic:cNvPicPr/>
                   </pic:nvPicPr>
                   <pic:blipFill>
-                    <a:blip r:embed="rId35"/>
+                    <a:blip r:embed="rId35">
+                      <a:extLst>
+                        <a:ext uri="{28A0092B-C50C-407E-A947-70E740481C1C}">
+                          <a14:useLocalDpi xmlns:a14="http://schemas.microsoft.com/office/drawing/2010/main" val="0"/>
+                        </a:ext>
+                      </a:extLst>
+                    </a:blip>
                     <a:stretch>
                       <a:fillRect/>
                     </a:stretch>
@@ -5726,7 +5831,7 @@
                   <pic:spPr>
                     <a:xfrm>
                       <a:off x="0" y="0"/>
-                      <a:ext cx="5759450" cy="2903220"/>
+                      <a:ext cx="5039995" cy="4176395"/>
                     </a:xfrm>
                     <a:prstGeom prst="rect">
                       <a:avLst/>
@@ -5735,8 +5840,11 @@
                 </pic:pic>
               </a:graphicData>
             </a:graphic>
-          </wp:inline>
+          </wp:anchor>
         </w:drawing>
+      </w:r>
+      <w:r>
+        <w:br w:type="page"/>
       </w:r>
     </w:p>
     <w:p/>
@@ -5752,17 +5860,35 @@
         <w:t>Ajouter, modifier ou supprimer des plats proposés</w:t>
       </w:r>
     </w:p>
-    <w:p/>
-    <w:p>
+    <w:p>
+      <w:pPr>
+        <w:pStyle w:val="Paragraphedeliste"/>
+      </w:pPr>
       <w:r>
         <w:rPr>
           <w:noProof/>
         </w:rPr>
         <w:drawing>
-          <wp:inline distT="0" distB="0" distL="0" distR="0" wp14:anchorId="2C500B3C" wp14:editId="15CBBB71">
-            <wp:extent cx="5759450" cy="2514600"/>
-            <wp:effectExtent l="0" t="0" r="0" b="0"/>
-            <wp:docPr id="31" name="Image 31"/>
+          <wp:anchor distT="0" distB="0" distL="114300" distR="114300" simplePos="0" relativeHeight="251702272" behindDoc="1" locked="0" layoutInCell="1" allowOverlap="1" wp14:anchorId="6A625341" wp14:editId="67C46EEA">
+            <wp:simplePos x="0" y="0"/>
+            <wp:positionH relativeFrom="margin">
+              <wp:align>center</wp:align>
+            </wp:positionH>
+            <wp:positionV relativeFrom="paragraph">
+              <wp:posOffset>20065</wp:posOffset>
+            </wp:positionV>
+            <wp:extent cx="5039995" cy="3721100"/>
+            <wp:effectExtent l="0" t="0" r="8255" b="0"/>
+            <wp:wrapTight wrapText="bothSides">
+              <wp:wrapPolygon edited="0">
+                <wp:start x="0" y="0"/>
+                <wp:lineTo x="0" y="21453"/>
+                <wp:lineTo x="21554" y="21453"/>
+                <wp:lineTo x="21554" y="0"/>
+                <wp:lineTo x="0" y="0"/>
+              </wp:wrapPolygon>
+            </wp:wrapTight>
+            <wp:docPr id="8" name="Image 8"/>
             <wp:cNvGraphicFramePr>
               <a:graphicFrameLocks xmlns:a="http://schemas.openxmlformats.org/drawingml/2006/main" noChangeAspect="1"/>
             </wp:cNvGraphicFramePr>
@@ -5774,7 +5900,13 @@
                     <pic:cNvPicPr/>
                   </pic:nvPicPr>
                   <pic:blipFill>
-                    <a:blip r:embed="rId36"/>
+                    <a:blip r:embed="rId36">
+                      <a:extLst>
+                        <a:ext uri="{28A0092B-C50C-407E-A947-70E740481C1C}">
+                          <a14:useLocalDpi xmlns:a14="http://schemas.microsoft.com/office/drawing/2010/main" val="0"/>
+                        </a:ext>
+                      </a:extLst>
+                    </a:blip>
                     <a:stretch>
                       <a:fillRect/>
                     </a:stretch>
@@ -5782,7 +5914,7 @@
                   <pic:spPr>
                     <a:xfrm>
                       <a:off x="0" y="0"/>
-                      <a:ext cx="5759450" cy="2514600"/>
+                      <a:ext cx="5039995" cy="3721100"/>
                     </a:xfrm>
                     <a:prstGeom prst="rect">
                       <a:avLst/>
@@ -5791,13 +5923,8 @@
                 </pic:pic>
               </a:graphicData>
             </a:graphic>
-          </wp:inline>
+          </wp:anchor>
         </w:drawing>
-      </w:r>
-    </w:p>
-    <w:p>
-      <w:r>
-        <w:br w:type="page"/>
       </w:r>
     </w:p>
     <w:p>
@@ -5809,21 +5936,38 @@
         </w:numPr>
       </w:pPr>
       <w:r>
-        <w:lastRenderedPageBreak/>
-        <w:t>Ajouter, modifier ou supprimer des plats proposés</w:t>
-      </w:r>
-    </w:p>
-    <w:p/>
+        <w:t xml:space="preserve">Ajouter, modifier ou supprimer des </w:t>
+      </w:r>
+      <w:r>
+        <w:t>utilisateurs</w:t>
+      </w:r>
+    </w:p>
     <w:p>
       <w:r>
         <w:rPr>
           <w:noProof/>
         </w:rPr>
         <w:drawing>
-          <wp:inline distT="0" distB="0" distL="0" distR="0" wp14:anchorId="43E28BD5" wp14:editId="651B438B">
-            <wp:extent cx="5759450" cy="2900045"/>
-            <wp:effectExtent l="0" t="0" r="0" b="0"/>
-            <wp:docPr id="32" name="Image 32"/>
+          <wp:anchor distT="0" distB="0" distL="114300" distR="114300" simplePos="0" relativeHeight="251703296" behindDoc="1" locked="0" layoutInCell="1" allowOverlap="1" wp14:anchorId="4222D7AA" wp14:editId="2BBCF225">
+            <wp:simplePos x="0" y="0"/>
+            <wp:positionH relativeFrom="margin">
+              <wp:align>center</wp:align>
+            </wp:positionH>
+            <wp:positionV relativeFrom="paragraph">
+              <wp:posOffset>11628</wp:posOffset>
+            </wp:positionV>
+            <wp:extent cx="5040000" cy="4059228"/>
+            <wp:effectExtent l="0" t="0" r="8255" b="0"/>
+            <wp:wrapTight wrapText="bothSides">
+              <wp:wrapPolygon edited="0">
+                <wp:start x="0" y="0"/>
+                <wp:lineTo x="0" y="21492"/>
+                <wp:lineTo x="21554" y="21492"/>
+                <wp:lineTo x="21554" y="0"/>
+                <wp:lineTo x="0" y="0"/>
+              </wp:wrapPolygon>
+            </wp:wrapTight>
+            <wp:docPr id="10" name="Image 10"/>
             <wp:cNvGraphicFramePr>
               <a:graphicFrameLocks xmlns:a="http://schemas.openxmlformats.org/drawingml/2006/main" noChangeAspect="1"/>
             </wp:cNvGraphicFramePr>
@@ -5835,7 +5979,13 @@
                     <pic:cNvPicPr/>
                   </pic:nvPicPr>
                   <pic:blipFill>
-                    <a:blip r:embed="rId37"/>
+                    <a:blip r:embed="rId37">
+                      <a:extLst>
+                        <a:ext uri="{28A0092B-C50C-407E-A947-70E740481C1C}">
+                          <a14:useLocalDpi xmlns:a14="http://schemas.microsoft.com/office/drawing/2010/main" val="0"/>
+                        </a:ext>
+                      </a:extLst>
+                    </a:blip>
                     <a:stretch>
                       <a:fillRect/>
                     </a:stretch>
@@ -5843,7 +5993,7 @@
                   <pic:spPr>
                     <a:xfrm>
                       <a:off x="0" y="0"/>
-                      <a:ext cx="5759450" cy="2900045"/>
+                      <a:ext cx="5040000" cy="4059228"/>
                     </a:xfrm>
                     <a:prstGeom prst="rect">
                       <a:avLst/>
@@ -5852,18 +6002,18 @@
                 </pic:pic>
               </a:graphicData>
             </a:graphic>
-          </wp:inline>
+          </wp:anchor>
         </w:drawing>
       </w:r>
     </w:p>
     <w:p/>
-    <w:p/>
     <w:p>
       <w:pPr>
         <w:pStyle w:val="Titre3"/>
       </w:pPr>
       <w:bookmarkStart w:id="16" w:name="_Toc128735547"/>
       <w:r>
+        <w:lastRenderedPageBreak/>
         <w:t>Maquettes</w:t>
       </w:r>
       <w:bookmarkEnd w:id="16"/>
@@ -5885,6 +6035,147 @@
       </w:r>
     </w:p>
     <w:p>
+      <w:r>
+        <w:rPr>
+          <w:noProof/>
+        </w:rPr>
+        <mc:AlternateContent>
+          <mc:Choice Requires="wps">
+            <w:drawing>
+              <wp:anchor distT="0" distB="0" distL="114300" distR="114300" simplePos="0" relativeHeight="251705344" behindDoc="1" locked="0" layoutInCell="1" allowOverlap="1" wp14:anchorId="1E723D7D" wp14:editId="35905FAB">
+                <wp:simplePos x="0" y="0"/>
+                <wp:positionH relativeFrom="column">
+                  <wp:posOffset>655130</wp:posOffset>
+                </wp:positionH>
+                <wp:positionV relativeFrom="paragraph">
+                  <wp:posOffset>2547488</wp:posOffset>
+                </wp:positionV>
+                <wp:extent cx="4476115" cy="177800"/>
+                <wp:effectExtent l="0" t="0" r="635" b="0"/>
+                <wp:wrapTight wrapText="bothSides">
+                  <wp:wrapPolygon edited="0">
+                    <wp:start x="0" y="0"/>
+                    <wp:lineTo x="0" y="18514"/>
+                    <wp:lineTo x="21511" y="18514"/>
+                    <wp:lineTo x="21511" y="0"/>
+                    <wp:lineTo x="0" y="0"/>
+                  </wp:wrapPolygon>
+                </wp:wrapTight>
+                <wp:docPr id="11" name="Zone de texte 11"/>
+                <wp:cNvGraphicFramePr/>
+                <a:graphic xmlns:a="http://schemas.openxmlformats.org/drawingml/2006/main">
+                  <a:graphicData uri="http://schemas.microsoft.com/office/word/2010/wordprocessingShape">
+                    <wps:wsp>
+                      <wps:cNvSpPr txBox="1"/>
+                      <wps:spPr>
+                        <a:xfrm>
+                          <a:off x="0" y="0"/>
+                          <a:ext cx="4476115" cy="177800"/>
+                        </a:xfrm>
+                        <a:prstGeom prst="rect">
+                          <a:avLst/>
+                        </a:prstGeom>
+                        <a:solidFill>
+                          <a:prstClr val="white"/>
+                        </a:solidFill>
+                        <a:ln>
+                          <a:noFill/>
+                        </a:ln>
+                      </wps:spPr>
+                      <wps:txbx>
+                        <w:txbxContent>
+                          <w:p>
+                            <w:pPr>
+                              <w:pStyle w:val="Lgende"/>
+                              <w:rPr>
+                                <w:noProof/>
+                                <w:sz w:val="24"/>
+                                <w:szCs w:val="20"/>
+                              </w:rPr>
+                            </w:pPr>
+                            <w:r>
+                              <w:t xml:space="preserve">Figure </w:t>
+                            </w:r>
+                            <w:r>
+                              <w:fldChar w:fldCharType="begin"/>
+                            </w:r>
+                            <w:r>
+                              <w:instrText xml:space="preserve"> SEQ Figure \* ARABIC </w:instrText>
+                            </w:r>
+                            <w:r>
+                              <w:fldChar w:fldCharType="separate"/>
+                            </w:r>
+                            <w:r>
+                              <w:rPr>
+                                <w:noProof/>
+                              </w:rPr>
+                              <w:t>1</w:t>
+                            </w:r>
+                            <w:r>
+                              <w:fldChar w:fldCharType="end"/>
+                            </w:r>
+                          </w:p>
+                        </w:txbxContent>
+                      </wps:txbx>
+                      <wps:bodyPr rot="0" spcFirstLastPara="0" vertOverflow="overflow" horzOverflow="overflow" vert="horz" wrap="square" lIns="0" tIns="0" rIns="0" bIns="0" numCol="1" spcCol="0" rtlCol="0" fromWordArt="0" anchor="t" anchorCtr="0" forceAA="0" compatLnSpc="1">
+                        <a:prstTxWarp prst="textNoShape">
+                          <a:avLst/>
+                        </a:prstTxWarp>
+                        <a:noAutofit/>
+                      </wps:bodyPr>
+                    </wps:wsp>
+                  </a:graphicData>
+                </a:graphic>
+                <wp14:sizeRelV relativeFrom="margin">
+                  <wp14:pctHeight>0</wp14:pctHeight>
+                </wp14:sizeRelV>
+              </wp:anchor>
+            </w:drawing>
+          </mc:Choice>
+          <mc:Fallback>
+            <w:pict>
+              <v:shape w14:anchorId="1E723D7D" id="Zone de texte 11" o:spid="_x0000_s1028" type="#_x0000_t202" style="position:absolute;margin-left:51.6pt;margin-top:200.6pt;width:352.45pt;height:14pt;z-index:-251611136;visibility:visible;mso-wrap-style:square;mso-height-percent:0;mso-wrap-distance-left:9pt;mso-wrap-distance-top:0;mso-wrap-distance-right:9pt;mso-wrap-distance-bottom:0;mso-position-horizontal:absolute;mso-position-horizontal-relative:text;mso-position-vertical:absolute;mso-position-vertical-relative:text;mso-height-percent:0;mso-height-relative:margin;v-text-anchor:top" o:gfxdata="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" stroked="f">
+                <v:textbox inset="0,0,0,0">
+                  <w:txbxContent>
+                    <w:p>
+                      <w:pPr>
+                        <w:pStyle w:val="Lgende"/>
+                        <w:rPr>
+                          <w:noProof/>
+                          <w:sz w:val="24"/>
+                          <w:szCs w:val="20"/>
+                        </w:rPr>
+                      </w:pPr>
+                      <w:r>
+                        <w:t xml:space="preserve">Figure </w:t>
+                      </w:r>
+                      <w:r>
+                        <w:fldChar w:fldCharType="begin"/>
+                      </w:r>
+                      <w:r>
+                        <w:instrText xml:space="preserve"> SEQ Figure \* ARABIC </w:instrText>
+                      </w:r>
+                      <w:r>
+                        <w:fldChar w:fldCharType="separate"/>
+                      </w:r>
+                      <w:r>
+                        <w:rPr>
+                          <w:noProof/>
+                        </w:rPr>
+                        <w:t>1</w:t>
+                      </w:r>
+                      <w:r>
+                        <w:fldChar w:fldCharType="end"/>
+                      </w:r>
+                    </w:p>
+                  </w:txbxContent>
+                </v:textbox>
+                <w10:wrap type="tight"/>
+              </v:shape>
+            </w:pict>
+          </mc:Fallback>
+        </mc:AlternateContent>
+      </w:r>
       <w:r>
         <w:rPr>
           <w:noProof/>
@@ -5961,9 +6252,6 @@
           </wp:anchor>
         </w:drawing>
       </w:r>
-      <w:r>
-        <w:br w:type="page"/>
-      </w:r>
     </w:p>
     <w:p>
       <w:pPr>
@@ -5974,7 +6262,6 @@
         </w:numPr>
       </w:pPr>
       <w:r>
-        <w:lastRenderedPageBreak/>
         <w:t>Home (Authentifié)</w:t>
       </w:r>
     </w:p>
@@ -5985,13 +6272,13 @@
           <w:lang w:val="fr-CH" w:eastAsia="fr-CH"/>
         </w:rPr>
         <w:drawing>
-          <wp:anchor distT="0" distB="0" distL="114300" distR="114300" simplePos="0" relativeHeight="251680768" behindDoc="1" locked="0" layoutInCell="1" allowOverlap="1" wp14:anchorId="01398D33" wp14:editId="40DAF0A4">
+          <wp:anchor distT="0" distB="0" distL="114300" distR="114300" simplePos="0" relativeHeight="251680768" behindDoc="1" locked="0" layoutInCell="1" allowOverlap="1" wp14:anchorId="01398D33" wp14:editId="13EECF88">
             <wp:simplePos x="0" y="0"/>
             <wp:positionH relativeFrom="margin">
               <wp:align>center</wp:align>
             </wp:positionH>
             <wp:positionV relativeFrom="paragraph">
-              <wp:posOffset>8890</wp:posOffset>
+              <wp:posOffset>17895</wp:posOffset>
             </wp:positionV>
             <wp:extent cx="4476706" cy="2520000"/>
             <wp:effectExtent l="0" t="0" r="635" b="0"/>
@@ -6051,6 +6338,152 @@
       </w:r>
     </w:p>
     <w:p>
+      <w:r>
+        <w:rPr>
+          <w:noProof/>
+        </w:rPr>
+        <mc:AlternateContent>
+          <mc:Choice Requires="wps">
+            <w:drawing>
+              <wp:anchor distT="0" distB="0" distL="114300" distR="114300" simplePos="0" relativeHeight="251707392" behindDoc="1" locked="0" layoutInCell="1" allowOverlap="1" wp14:anchorId="6C202D20" wp14:editId="5B527D4C">
+                <wp:simplePos x="0" y="0"/>
+                <wp:positionH relativeFrom="column">
+                  <wp:posOffset>643255</wp:posOffset>
+                </wp:positionH>
+                <wp:positionV relativeFrom="paragraph">
+                  <wp:posOffset>2365631</wp:posOffset>
+                </wp:positionV>
+                <wp:extent cx="4476115" cy="142240"/>
+                <wp:effectExtent l="0" t="0" r="635" b="0"/>
+                <wp:wrapTight wrapText="bothSides">
+                  <wp:wrapPolygon edited="0">
+                    <wp:start x="0" y="0"/>
+                    <wp:lineTo x="0" y="17357"/>
+                    <wp:lineTo x="21511" y="17357"/>
+                    <wp:lineTo x="21511" y="0"/>
+                    <wp:lineTo x="0" y="0"/>
+                  </wp:wrapPolygon>
+                </wp:wrapTight>
+                <wp:docPr id="14" name="Zone de texte 14"/>
+                <wp:cNvGraphicFramePr/>
+                <a:graphic xmlns:a="http://schemas.openxmlformats.org/drawingml/2006/main">
+                  <a:graphicData uri="http://schemas.microsoft.com/office/word/2010/wordprocessingShape">
+                    <wps:wsp>
+                      <wps:cNvSpPr txBox="1"/>
+                      <wps:spPr>
+                        <a:xfrm>
+                          <a:off x="0" y="0"/>
+                          <a:ext cx="4476115" cy="142240"/>
+                        </a:xfrm>
+                        <a:prstGeom prst="rect">
+                          <a:avLst/>
+                        </a:prstGeom>
+                        <a:solidFill>
+                          <a:prstClr val="white"/>
+                        </a:solidFill>
+                        <a:ln>
+                          <a:noFill/>
+                        </a:ln>
+                      </wps:spPr>
+                      <wps:txbx>
+                        <w:txbxContent>
+                          <w:p>
+                            <w:pPr>
+                              <w:pStyle w:val="Lgende"/>
+                              <w:rPr>
+                                <w:noProof/>
+                                <w:sz w:val="24"/>
+                                <w:szCs w:val="20"/>
+                              </w:rPr>
+                            </w:pPr>
+                            <w:r>
+                              <w:t xml:space="preserve">Figure </w:t>
+                            </w:r>
+                            <w:r>
+                              <w:fldChar w:fldCharType="begin"/>
+                            </w:r>
+                            <w:r>
+                              <w:instrText xml:space="preserve"> SEQ Figure \* ARABIC </w:instrText>
+                            </w:r>
+                            <w:r>
+                              <w:fldChar w:fldCharType="separate"/>
+                            </w:r>
+                            <w:r>
+                              <w:rPr>
+                                <w:noProof/>
+                              </w:rPr>
+                              <w:t>2</w:t>
+                            </w:r>
+                            <w:r>
+                              <w:fldChar w:fldCharType="end"/>
+                            </w:r>
+                          </w:p>
+                        </w:txbxContent>
+                      </wps:txbx>
+                      <wps:bodyPr rot="0" spcFirstLastPara="0" vertOverflow="overflow" horzOverflow="overflow" vert="horz" wrap="square" lIns="0" tIns="0" rIns="0" bIns="0" numCol="1" spcCol="0" rtlCol="0" fromWordArt="0" anchor="t" anchorCtr="0" forceAA="0" compatLnSpc="1">
+                        <a:prstTxWarp prst="textNoShape">
+                          <a:avLst/>
+                        </a:prstTxWarp>
+                        <a:noAutofit/>
+                      </wps:bodyPr>
+                    </wps:wsp>
+                  </a:graphicData>
+                </a:graphic>
+                <wp14:sizeRelV relativeFrom="margin">
+                  <wp14:pctHeight>0</wp14:pctHeight>
+                </wp14:sizeRelV>
+              </wp:anchor>
+            </w:drawing>
+          </mc:Choice>
+          <mc:Fallback>
+            <w:pict>
+              <v:shape w14:anchorId="6C202D20" id="Zone de texte 14" o:spid="_x0000_s1029" type="#_x0000_t202" style="position:absolute;margin-left:50.65pt;margin-top:186.25pt;width:352.45pt;height:11.2pt;z-index:-251609088;visibility:visible;mso-wrap-style:square;mso-height-percent:0;mso-wrap-distance-left:9pt;mso-wrap-distance-top:0;mso-wrap-distance-right:9pt;mso-wrap-distance-bottom:0;mso-position-horizontal:absolute;mso-position-horizontal-relative:text;mso-position-vertical:absolute;mso-position-vertical-relative:text;mso-height-percent:0;mso-height-relative:margin;v-text-anchor:top" o:gfxdata="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" stroked="f">
+                <v:textbox inset="0,0,0,0">
+                  <w:txbxContent>
+                    <w:p>
+                      <w:pPr>
+                        <w:pStyle w:val="Lgende"/>
+                        <w:rPr>
+                          <w:noProof/>
+                          <w:sz w:val="24"/>
+                          <w:szCs w:val="20"/>
+                        </w:rPr>
+                      </w:pPr>
+                      <w:r>
+                        <w:t xml:space="preserve">Figure </w:t>
+                      </w:r>
+                      <w:r>
+                        <w:fldChar w:fldCharType="begin"/>
+                      </w:r>
+                      <w:r>
+                        <w:instrText xml:space="preserve"> SEQ Figure \* ARABIC </w:instrText>
+                      </w:r>
+                      <w:r>
+                        <w:fldChar w:fldCharType="separate"/>
+                      </w:r>
+                      <w:r>
+                        <w:rPr>
+                          <w:noProof/>
+                        </w:rPr>
+                        <w:t>2</w:t>
+                      </w:r>
+                      <w:r>
+                        <w:fldChar w:fldCharType="end"/>
+                      </w:r>
+                    </w:p>
+                  </w:txbxContent>
+                </v:textbox>
+                <w10:wrap type="tight"/>
+              </v:shape>
+            </w:pict>
+          </mc:Fallback>
+        </mc:AlternateContent>
+      </w:r>
+      <w:r>
+        <w:br w:type="page"/>
+      </w:r>
+    </w:p>
+    <w:p>
       <w:pPr>
         <w:pStyle w:val="Paragraphedeliste"/>
         <w:numPr>
@@ -6059,6 +6492,7 @@
         </w:numPr>
       </w:pPr>
       <w:r>
+        <w:lastRenderedPageBreak/>
         <w:t>Login</w:t>
       </w:r>
     </w:p>
@@ -6069,10 +6503,10 @@
           <w:lang w:val="fr-CH" w:eastAsia="fr-CH"/>
         </w:rPr>
         <w:drawing>
-          <wp:anchor distT="0" distB="0" distL="114300" distR="114300" simplePos="0" relativeHeight="251661312" behindDoc="1" locked="0" layoutInCell="1" allowOverlap="1" wp14:anchorId="0DA071F4" wp14:editId="02716625">
+          <wp:anchor distT="0" distB="0" distL="114300" distR="114300" simplePos="0" relativeHeight="251661312" behindDoc="1" locked="0" layoutInCell="1" allowOverlap="1" wp14:anchorId="0DA071F4" wp14:editId="26A485BB">
             <wp:simplePos x="0" y="0"/>
             <wp:positionH relativeFrom="margin">
-              <wp:align>center</wp:align>
+              <wp:posOffset>687581</wp:posOffset>
             </wp:positionH>
             <wp:positionV relativeFrom="paragraph">
               <wp:posOffset>9525</wp:posOffset>
@@ -6132,6 +6566,147 @@
           </wp:anchor>
         </w:drawing>
       </w:r>
+      <w:r>
+        <w:rPr>
+          <w:noProof/>
+        </w:rPr>
+        <mc:AlternateContent>
+          <mc:Choice Requires="wps">
+            <w:drawing>
+              <wp:anchor distT="0" distB="0" distL="114300" distR="114300" simplePos="0" relativeHeight="251709440" behindDoc="1" locked="0" layoutInCell="1" allowOverlap="1" wp14:anchorId="75767D93" wp14:editId="366EB0D5">
+                <wp:simplePos x="0" y="0"/>
+                <wp:positionH relativeFrom="margin">
+                  <wp:posOffset>640080</wp:posOffset>
+                </wp:positionH>
+                <wp:positionV relativeFrom="paragraph">
+                  <wp:posOffset>2531060</wp:posOffset>
+                </wp:positionV>
+                <wp:extent cx="4479290" cy="154305"/>
+                <wp:effectExtent l="0" t="0" r="0" b="0"/>
+                <wp:wrapTight wrapText="bothSides">
+                  <wp:wrapPolygon edited="0">
+                    <wp:start x="0" y="0"/>
+                    <wp:lineTo x="0" y="18667"/>
+                    <wp:lineTo x="21496" y="18667"/>
+                    <wp:lineTo x="21496" y="0"/>
+                    <wp:lineTo x="0" y="0"/>
+                  </wp:wrapPolygon>
+                </wp:wrapTight>
+                <wp:docPr id="16" name="Zone de texte 16"/>
+                <wp:cNvGraphicFramePr/>
+                <a:graphic xmlns:a="http://schemas.openxmlformats.org/drawingml/2006/main">
+                  <a:graphicData uri="http://schemas.microsoft.com/office/word/2010/wordprocessingShape">
+                    <wps:wsp>
+                      <wps:cNvSpPr txBox="1"/>
+                      <wps:spPr>
+                        <a:xfrm>
+                          <a:off x="0" y="0"/>
+                          <a:ext cx="4479290" cy="154305"/>
+                        </a:xfrm>
+                        <a:prstGeom prst="rect">
+                          <a:avLst/>
+                        </a:prstGeom>
+                        <a:solidFill>
+                          <a:prstClr val="white"/>
+                        </a:solidFill>
+                        <a:ln>
+                          <a:noFill/>
+                        </a:ln>
+                      </wps:spPr>
+                      <wps:txbx>
+                        <w:txbxContent>
+                          <w:p>
+                            <w:pPr>
+                              <w:pStyle w:val="Lgende"/>
+                              <w:rPr>
+                                <w:noProof/>
+                                <w:sz w:val="24"/>
+                                <w:szCs w:val="20"/>
+                              </w:rPr>
+                            </w:pPr>
+                            <w:r>
+                              <w:t xml:space="preserve">Figure </w:t>
+                            </w:r>
+                            <w:r>
+                              <w:fldChar w:fldCharType="begin"/>
+                            </w:r>
+                            <w:r>
+                              <w:instrText xml:space="preserve"> SEQ Figure \* ARABIC </w:instrText>
+                            </w:r>
+                            <w:r>
+                              <w:fldChar w:fldCharType="separate"/>
+                            </w:r>
+                            <w:r>
+                              <w:rPr>
+                                <w:noProof/>
+                              </w:rPr>
+                              <w:t>3</w:t>
+                            </w:r>
+                            <w:r>
+                              <w:fldChar w:fldCharType="end"/>
+                            </w:r>
+                          </w:p>
+                        </w:txbxContent>
+                      </wps:txbx>
+                      <wps:bodyPr rot="0" spcFirstLastPara="0" vertOverflow="overflow" horzOverflow="overflow" vert="horz" wrap="square" lIns="0" tIns="0" rIns="0" bIns="0" numCol="1" spcCol="0" rtlCol="0" fromWordArt="0" anchor="t" anchorCtr="0" forceAA="0" compatLnSpc="1">
+                        <a:prstTxWarp prst="textNoShape">
+                          <a:avLst/>
+                        </a:prstTxWarp>
+                        <a:noAutofit/>
+                      </wps:bodyPr>
+                    </wps:wsp>
+                  </a:graphicData>
+                </a:graphic>
+                <wp14:sizeRelV relativeFrom="margin">
+                  <wp14:pctHeight>0</wp14:pctHeight>
+                </wp14:sizeRelV>
+              </wp:anchor>
+            </w:drawing>
+          </mc:Choice>
+          <mc:Fallback>
+            <w:pict>
+              <v:shape w14:anchorId="75767D93" id="Zone de texte 16" o:spid="_x0000_s1030" type="#_x0000_t202" style="position:absolute;margin-left:50.4pt;margin-top:199.3pt;width:352.7pt;height:12.15pt;z-index:-251607040;visibility:visible;mso-wrap-style:square;mso-height-percent:0;mso-wrap-distance-left:9pt;mso-wrap-distance-top:0;mso-wrap-distance-right:9pt;mso-wrap-distance-bottom:0;mso-position-horizontal:absolute;mso-position-horizontal-relative:margin;mso-position-vertical:absolute;mso-position-vertical-relative:text;mso-height-percent:0;mso-height-relative:margin;v-text-anchor:top" o:gfxdata="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" stroked="f">
+                <v:textbox inset="0,0,0,0">
+                  <w:txbxContent>
+                    <w:p>
+                      <w:pPr>
+                        <w:pStyle w:val="Lgende"/>
+                        <w:rPr>
+                          <w:noProof/>
+                          <w:sz w:val="24"/>
+                          <w:szCs w:val="20"/>
+                        </w:rPr>
+                      </w:pPr>
+                      <w:r>
+                        <w:t xml:space="preserve">Figure </w:t>
+                      </w:r>
+                      <w:r>
+                        <w:fldChar w:fldCharType="begin"/>
+                      </w:r>
+                      <w:r>
+                        <w:instrText xml:space="preserve"> SEQ Figure \* ARABIC </w:instrText>
+                      </w:r>
+                      <w:r>
+                        <w:fldChar w:fldCharType="separate"/>
+                      </w:r>
+                      <w:r>
+                        <w:rPr>
+                          <w:noProof/>
+                        </w:rPr>
+                        <w:t>3</w:t>
+                      </w:r>
+                      <w:r>
+                        <w:fldChar w:fldCharType="end"/>
+                      </w:r>
+                    </w:p>
+                  </w:txbxContent>
+                </v:textbox>
+                <w10:wrap type="tight" anchorx="margin"/>
+              </v:shape>
+            </w:pict>
+          </mc:Fallback>
+        </mc:AlternateContent>
+      </w:r>
     </w:p>
     <w:p>
       <w:pPr>
@@ -6154,7 +6729,7 @@
           <w:lang w:val="fr-CH" w:eastAsia="fr-CH"/>
         </w:rPr>
         <w:drawing>
-          <wp:anchor distT="0" distB="0" distL="114300" distR="114300" simplePos="0" relativeHeight="251662336" behindDoc="1" locked="0" layoutInCell="1" allowOverlap="1" wp14:anchorId="241BB9A1" wp14:editId="3FAEBDFD">
+          <wp:anchor distT="0" distB="0" distL="114300" distR="114300" simplePos="0" relativeHeight="251662336" behindDoc="1" locked="0" layoutInCell="1" allowOverlap="1" wp14:anchorId="241BB9A1" wp14:editId="1306F8BE">
             <wp:simplePos x="0" y="0"/>
             <wp:positionH relativeFrom="margin">
               <wp:align>center</wp:align>
@@ -6217,8 +6792,160 @@
           </wp:anchor>
         </w:drawing>
       </w:r>
-      <w:r>
-        <w:br w:type="page"/>
+    </w:p>
+    <w:p/>
+    <w:p/>
+    <w:p/>
+    <w:p/>
+    <w:p/>
+    <w:p/>
+    <w:p/>
+    <w:p/>
+    <w:p/>
+    <w:p/>
+    <w:p/>
+    <w:p/>
+    <w:p>
+      <w:r>
+        <w:rPr>
+          <w:noProof/>
+        </w:rPr>
+        <mc:AlternateContent>
+          <mc:Choice Requires="wps">
+            <w:drawing>
+              <wp:anchor distT="0" distB="0" distL="114300" distR="114300" simplePos="0" relativeHeight="251711488" behindDoc="1" locked="0" layoutInCell="1" allowOverlap="1" wp14:anchorId="3AAF94A5" wp14:editId="26EE898E">
+                <wp:simplePos x="0" y="0"/>
+                <wp:positionH relativeFrom="margin">
+                  <wp:align>center</wp:align>
+                </wp:positionH>
+                <wp:positionV relativeFrom="paragraph">
+                  <wp:posOffset>250915</wp:posOffset>
+                </wp:positionV>
+                <wp:extent cx="4479290" cy="165735"/>
+                <wp:effectExtent l="0" t="0" r="0" b="5715"/>
+                <wp:wrapTight wrapText="bothSides">
+                  <wp:wrapPolygon edited="0">
+                    <wp:start x="0" y="0"/>
+                    <wp:lineTo x="0" y="19862"/>
+                    <wp:lineTo x="21496" y="19862"/>
+                    <wp:lineTo x="21496" y="0"/>
+                    <wp:lineTo x="0" y="0"/>
+                  </wp:wrapPolygon>
+                </wp:wrapTight>
+                <wp:docPr id="18" name="Zone de texte 18"/>
+                <wp:cNvGraphicFramePr/>
+                <a:graphic xmlns:a="http://schemas.openxmlformats.org/drawingml/2006/main">
+                  <a:graphicData uri="http://schemas.microsoft.com/office/word/2010/wordprocessingShape">
+                    <wps:wsp>
+                      <wps:cNvSpPr txBox="1"/>
+                      <wps:spPr>
+                        <a:xfrm>
+                          <a:off x="0" y="0"/>
+                          <a:ext cx="4479290" cy="165735"/>
+                        </a:xfrm>
+                        <a:prstGeom prst="rect">
+                          <a:avLst/>
+                        </a:prstGeom>
+                        <a:solidFill>
+                          <a:prstClr val="white"/>
+                        </a:solidFill>
+                        <a:ln>
+                          <a:noFill/>
+                        </a:ln>
+                      </wps:spPr>
+                      <wps:txbx>
+                        <w:txbxContent>
+                          <w:p>
+                            <w:pPr>
+                              <w:pStyle w:val="Lgende"/>
+                              <w:rPr>
+                                <w:noProof/>
+                                <w:sz w:val="24"/>
+                                <w:szCs w:val="20"/>
+                              </w:rPr>
+                            </w:pPr>
+                            <w:r>
+                              <w:t xml:space="preserve">Figure </w:t>
+                            </w:r>
+                            <w:r>
+                              <w:fldChar w:fldCharType="begin"/>
+                            </w:r>
+                            <w:r>
+                              <w:instrText xml:space="preserve"> SEQ Figure \* ARABIC </w:instrText>
+                            </w:r>
+                            <w:r>
+                              <w:fldChar w:fldCharType="separate"/>
+                            </w:r>
+                            <w:r>
+                              <w:rPr>
+                                <w:noProof/>
+                              </w:rPr>
+                              <w:t>4</w:t>
+                            </w:r>
+                            <w:r>
+                              <w:fldChar w:fldCharType="end"/>
+                            </w:r>
+                          </w:p>
+                        </w:txbxContent>
+                      </wps:txbx>
+                      <wps:bodyPr rot="0" spcFirstLastPara="0" vertOverflow="overflow" horzOverflow="overflow" vert="horz" wrap="square" lIns="0" tIns="0" rIns="0" bIns="0" numCol="1" spcCol="0" rtlCol="0" fromWordArt="0" anchor="t" anchorCtr="0" forceAA="0" compatLnSpc="1">
+                        <a:prstTxWarp prst="textNoShape">
+                          <a:avLst/>
+                        </a:prstTxWarp>
+                        <a:noAutofit/>
+                      </wps:bodyPr>
+                    </wps:wsp>
+                  </a:graphicData>
+                </a:graphic>
+                <wp14:sizeRelV relativeFrom="margin">
+                  <wp14:pctHeight>0</wp14:pctHeight>
+                </wp14:sizeRelV>
+              </wp:anchor>
+            </w:drawing>
+          </mc:Choice>
+          <mc:Fallback>
+            <w:pict>
+              <v:shape w14:anchorId="3AAF94A5" id="Zone de texte 18" o:spid="_x0000_s1031" type="#_x0000_t202" style="position:absolute;margin-left:0;margin-top:19.75pt;width:352.7pt;height:13.05pt;z-index:-251604992;visibility:visible;mso-wrap-style:square;mso-height-percent:0;mso-wrap-distance-left:9pt;mso-wrap-distance-top:0;mso-wrap-distance-right:9pt;mso-wrap-distance-bottom:0;mso-position-horizontal:center;mso-position-horizontal-relative:margin;mso-position-vertical:absolute;mso-position-vertical-relative:text;mso-height-percent:0;mso-height-relative:margin;v-text-anchor:top" o:gfxdata="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" stroked="f">
+                <v:textbox inset="0,0,0,0">
+                  <w:txbxContent>
+                    <w:p>
+                      <w:pPr>
+                        <w:pStyle w:val="Lgende"/>
+                        <w:rPr>
+                          <w:noProof/>
+                          <w:sz w:val="24"/>
+                          <w:szCs w:val="20"/>
+                        </w:rPr>
+                      </w:pPr>
+                      <w:r>
+                        <w:t xml:space="preserve">Figure </w:t>
+                      </w:r>
+                      <w:r>
+                        <w:fldChar w:fldCharType="begin"/>
+                      </w:r>
+                      <w:r>
+                        <w:instrText xml:space="preserve"> SEQ Figure \* ARABIC </w:instrText>
+                      </w:r>
+                      <w:r>
+                        <w:fldChar w:fldCharType="separate"/>
+                      </w:r>
+                      <w:r>
+                        <w:rPr>
+                          <w:noProof/>
+                        </w:rPr>
+                        <w:t>4</w:t>
+                      </w:r>
+                      <w:r>
+                        <w:fldChar w:fldCharType="end"/>
+                      </w:r>
+                    </w:p>
+                  </w:txbxContent>
+                </v:textbox>
+                <w10:wrap type="tight" anchorx="margin"/>
+              </v:shape>
+            </w:pict>
+          </mc:Fallback>
+        </mc:AlternateContent>
       </w:r>
     </w:p>
     <w:p>
@@ -6230,6 +6957,223 @@
         </w:numPr>
       </w:pPr>
       <w:r>
+        <w:t>Home / Profil</w:t>
+      </w:r>
+    </w:p>
+    <w:p>
+      <w:r>
+        <w:rPr>
+          <w:noProof/>
+        </w:rPr>
+        <mc:AlternateContent>
+          <mc:Choice Requires="wps">
+            <w:drawing>
+              <wp:anchor distT="0" distB="0" distL="114300" distR="114300" simplePos="0" relativeHeight="251730944" behindDoc="1" locked="0" layoutInCell="1" allowOverlap="1" wp14:anchorId="07590B88" wp14:editId="163656C0">
+                <wp:simplePos x="0" y="0"/>
+                <wp:positionH relativeFrom="margin">
+                  <wp:align>center</wp:align>
+                </wp:positionH>
+                <wp:positionV relativeFrom="paragraph">
+                  <wp:posOffset>2441575</wp:posOffset>
+                </wp:positionV>
+                <wp:extent cx="4479290" cy="130175"/>
+                <wp:effectExtent l="0" t="0" r="0" b="3175"/>
+                <wp:wrapTight wrapText="bothSides">
+                  <wp:wrapPolygon edited="0">
+                    <wp:start x="0" y="0"/>
+                    <wp:lineTo x="0" y="18966"/>
+                    <wp:lineTo x="21496" y="18966"/>
+                    <wp:lineTo x="21496" y="0"/>
+                    <wp:lineTo x="0" y="0"/>
+                  </wp:wrapPolygon>
+                </wp:wrapTight>
+                <wp:docPr id="54" name="Zone de texte 54"/>
+                <wp:cNvGraphicFramePr/>
+                <a:graphic xmlns:a="http://schemas.openxmlformats.org/drawingml/2006/main">
+                  <a:graphicData uri="http://schemas.microsoft.com/office/word/2010/wordprocessingShape">
+                    <wps:wsp>
+                      <wps:cNvSpPr txBox="1"/>
+                      <wps:spPr>
+                        <a:xfrm>
+                          <a:off x="0" y="0"/>
+                          <a:ext cx="4479290" cy="130175"/>
+                        </a:xfrm>
+                        <a:prstGeom prst="rect">
+                          <a:avLst/>
+                        </a:prstGeom>
+                        <a:solidFill>
+                          <a:prstClr val="white"/>
+                        </a:solidFill>
+                        <a:ln>
+                          <a:noFill/>
+                        </a:ln>
+                      </wps:spPr>
+                      <wps:txbx>
+                        <w:txbxContent>
+                          <w:p>
+                            <w:pPr>
+                              <w:pStyle w:val="Lgende"/>
+                              <w:rPr>
+                                <w:noProof/>
+                                <w:sz w:val="24"/>
+                                <w:szCs w:val="20"/>
+                              </w:rPr>
+                            </w:pPr>
+                            <w:r>
+                              <w:t xml:space="preserve">Figure </w:t>
+                            </w:r>
+                            <w:r>
+                              <w:fldChar w:fldCharType="begin"/>
+                            </w:r>
+                            <w:r>
+                              <w:instrText xml:space="preserve"> SEQ Figure \* ARABIC </w:instrText>
+                            </w:r>
+                            <w:r>
+                              <w:fldChar w:fldCharType="separate"/>
+                            </w:r>
+                            <w:r>
+                              <w:rPr>
+                                <w:noProof/>
+                              </w:rPr>
+                              <w:t>5</w:t>
+                            </w:r>
+                            <w:r>
+                              <w:fldChar w:fldCharType="end"/>
+                            </w:r>
+                          </w:p>
+                        </w:txbxContent>
+                      </wps:txbx>
+                      <wps:bodyPr rot="0" spcFirstLastPara="0" vertOverflow="overflow" horzOverflow="overflow" vert="horz" wrap="square" lIns="0" tIns="0" rIns="0" bIns="0" numCol="1" spcCol="0" rtlCol="0" fromWordArt="0" anchor="t" anchorCtr="0" forceAA="0" compatLnSpc="1">
+                        <a:prstTxWarp prst="textNoShape">
+                          <a:avLst/>
+                        </a:prstTxWarp>
+                        <a:noAutofit/>
+                      </wps:bodyPr>
+                    </wps:wsp>
+                  </a:graphicData>
+                </a:graphic>
+                <wp14:sizeRelV relativeFrom="margin">
+                  <wp14:pctHeight>0</wp14:pctHeight>
+                </wp14:sizeRelV>
+              </wp:anchor>
+            </w:drawing>
+          </mc:Choice>
+          <mc:Fallback>
+            <w:pict>
+              <v:shape w14:anchorId="07590B88" id="Zone de texte 54" o:spid="_x0000_s1032" type="#_x0000_t202" style="position:absolute;margin-left:0;margin-top:192.25pt;width:352.7pt;height:10.25pt;z-index:-251585536;visibility:visible;mso-wrap-style:square;mso-height-percent:0;mso-wrap-distance-left:9pt;mso-wrap-distance-top:0;mso-wrap-distance-right:9pt;mso-wrap-distance-bottom:0;mso-position-horizontal:center;mso-position-horizontal-relative:margin;mso-position-vertical:absolute;mso-position-vertical-relative:text;mso-height-percent:0;mso-height-relative:margin;v-text-anchor:top" o:gfxdata="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" stroked="f">
+                <v:textbox inset="0,0,0,0">
+                  <w:txbxContent>
+                    <w:p>
+                      <w:pPr>
+                        <w:pStyle w:val="Lgende"/>
+                        <w:rPr>
+                          <w:noProof/>
+                          <w:sz w:val="24"/>
+                          <w:szCs w:val="20"/>
+                        </w:rPr>
+                      </w:pPr>
+                      <w:r>
+                        <w:t xml:space="preserve">Figure </w:t>
+                      </w:r>
+                      <w:r>
+                        <w:fldChar w:fldCharType="begin"/>
+                      </w:r>
+                      <w:r>
+                        <w:instrText xml:space="preserve"> SEQ Figure \* ARABIC </w:instrText>
+                      </w:r>
+                      <w:r>
+                        <w:fldChar w:fldCharType="separate"/>
+                      </w:r>
+                      <w:r>
+                        <w:rPr>
+                          <w:noProof/>
+                        </w:rPr>
+                        <w:t>5</w:t>
+                      </w:r>
+                      <w:r>
+                        <w:fldChar w:fldCharType="end"/>
+                      </w:r>
+                    </w:p>
+                  </w:txbxContent>
+                </v:textbox>
+                <w10:wrap type="tight" anchorx="margin"/>
+              </v:shape>
+            </w:pict>
+          </mc:Fallback>
+        </mc:AlternateContent>
+      </w:r>
+      <w:r>
+        <w:rPr>
+          <w:noProof/>
+        </w:rPr>
+        <w:drawing>
+          <wp:anchor distT="0" distB="0" distL="114300" distR="114300" simplePos="0" relativeHeight="251728896" behindDoc="1" locked="0" layoutInCell="1" allowOverlap="1" wp14:anchorId="203379D6" wp14:editId="381E3081">
+            <wp:simplePos x="0" y="0"/>
+            <wp:positionH relativeFrom="margin">
+              <wp:align>center</wp:align>
+            </wp:positionH>
+            <wp:positionV relativeFrom="paragraph">
+              <wp:posOffset>3934</wp:posOffset>
+            </wp:positionV>
+            <wp:extent cx="4479290" cy="2519680"/>
+            <wp:effectExtent l="0" t="0" r="0" b="0"/>
+            <wp:wrapTight wrapText="bothSides">
+              <wp:wrapPolygon edited="0">
+                <wp:start x="0" y="0"/>
+                <wp:lineTo x="0" y="21393"/>
+                <wp:lineTo x="21496" y="21393"/>
+                <wp:lineTo x="21496" y="0"/>
+                <wp:lineTo x="0" y="0"/>
+              </wp:wrapPolygon>
+            </wp:wrapTight>
+            <wp:docPr id="53" name="Image 53" descr="Une image contenant diagramme&#10;&#10;Description générée automatiquement"/>
+            <wp:cNvGraphicFramePr>
+              <a:graphicFrameLocks xmlns:a="http://schemas.openxmlformats.org/drawingml/2006/main" noChangeAspect="1"/>
+            </wp:cNvGraphicFramePr>
+            <a:graphic xmlns:a="http://schemas.openxmlformats.org/drawingml/2006/main">
+              <a:graphicData uri="http://schemas.openxmlformats.org/drawingml/2006/picture">
+                <pic:pic xmlns:pic="http://schemas.openxmlformats.org/drawingml/2006/picture">
+                  <pic:nvPicPr>
+                    <pic:cNvPr id="53" name="Image 53" descr="Une image contenant diagramme&#10;&#10;Description générée automatiquement"/>
+                    <pic:cNvPicPr/>
+                  </pic:nvPicPr>
+                  <pic:blipFill>
+                    <a:blip r:embed="rId42" cstate="print">
+                      <a:extLst>
+                        <a:ext uri="{28A0092B-C50C-407E-A947-70E740481C1C}">
+                          <a14:useLocalDpi xmlns:a14="http://schemas.microsoft.com/office/drawing/2010/main" val="0"/>
+                        </a:ext>
+                      </a:extLst>
+                    </a:blip>
+                    <a:stretch>
+                      <a:fillRect/>
+                    </a:stretch>
+                  </pic:blipFill>
+                  <pic:spPr>
+                    <a:xfrm>
+                      <a:off x="0" y="0"/>
+                      <a:ext cx="4479290" cy="2519680"/>
+                    </a:xfrm>
+                    <a:prstGeom prst="rect">
+                      <a:avLst/>
+                    </a:prstGeom>
+                  </pic:spPr>
+                </pic:pic>
+              </a:graphicData>
+            </a:graphic>
+          </wp:anchor>
+        </w:drawing>
+      </w:r>
+    </w:p>
+    <w:p>
+      <w:pPr>
+        <w:pStyle w:val="Paragraphedeliste"/>
+        <w:numPr>
+          <w:ilvl w:val="0"/>
+          <w:numId w:val="14"/>
+        </w:numPr>
+      </w:pPr>
+      <w:r>
         <w:lastRenderedPageBreak/>
         <w:t>Profil</w:t>
       </w:r>
@@ -6252,7 +7196,7 @@
           <w:lang w:val="fr-CH" w:eastAsia="fr-CH"/>
         </w:rPr>
         <w:drawing>
-          <wp:anchor distT="0" distB="0" distL="114300" distR="114300" simplePos="0" relativeHeight="251681792" behindDoc="1" locked="0" layoutInCell="1" allowOverlap="1" wp14:anchorId="68E209F0" wp14:editId="22B31D91">
+          <wp:anchor distT="0" distB="0" distL="114300" distR="114300" simplePos="0" relativeHeight="251681792" behindDoc="1" locked="0" layoutInCell="1" allowOverlap="1" wp14:anchorId="68E209F0" wp14:editId="6E4F3936">
             <wp:simplePos x="0" y="0"/>
             <wp:positionH relativeFrom="margin">
               <wp:align>center</wp:align>
@@ -6285,7 +7229,7 @@
                     </pic:cNvPicPr>
                   </pic:nvPicPr>
                   <pic:blipFill>
-                    <a:blip r:embed="rId42" cstate="print">
+                    <a:blip r:embed="rId43" cstate="print">
                       <a:extLst>
                         <a:ext uri="{28A0092B-C50C-407E-A947-70E740481C1C}">
                           <a14:useLocalDpi xmlns:a14="http://schemas.microsoft.com/office/drawing/2010/main" val="0"/>
@@ -6329,6 +7273,149 @@
     <w:p/>
     <w:p/>
     <w:p/>
+    <w:p>
+      <w:r>
+        <w:rPr>
+          <w:noProof/>
+        </w:rPr>
+        <mc:AlternateContent>
+          <mc:Choice Requires="wps">
+            <w:drawing>
+              <wp:anchor distT="0" distB="0" distL="114300" distR="114300" simplePos="0" relativeHeight="251713536" behindDoc="1" locked="0" layoutInCell="1" allowOverlap="1" wp14:anchorId="7B4D9A4C" wp14:editId="0F434D83">
+                <wp:simplePos x="0" y="0"/>
+                <wp:positionH relativeFrom="margin">
+                  <wp:align>center</wp:align>
+                </wp:positionH>
+                <wp:positionV relativeFrom="paragraph">
+                  <wp:posOffset>175136</wp:posOffset>
+                </wp:positionV>
+                <wp:extent cx="4476115" cy="142240"/>
+                <wp:effectExtent l="0" t="0" r="635" b="0"/>
+                <wp:wrapTight wrapText="bothSides">
+                  <wp:wrapPolygon edited="0">
+                    <wp:start x="0" y="0"/>
+                    <wp:lineTo x="0" y="17357"/>
+                    <wp:lineTo x="21511" y="17357"/>
+                    <wp:lineTo x="21511" y="0"/>
+                    <wp:lineTo x="0" y="0"/>
+                  </wp:wrapPolygon>
+                </wp:wrapTight>
+                <wp:docPr id="19" name="Zone de texte 19"/>
+                <wp:cNvGraphicFramePr/>
+                <a:graphic xmlns:a="http://schemas.openxmlformats.org/drawingml/2006/main">
+                  <a:graphicData uri="http://schemas.microsoft.com/office/word/2010/wordprocessingShape">
+                    <wps:wsp>
+                      <wps:cNvSpPr txBox="1"/>
+                      <wps:spPr>
+                        <a:xfrm>
+                          <a:off x="0" y="0"/>
+                          <a:ext cx="4476115" cy="142240"/>
+                        </a:xfrm>
+                        <a:prstGeom prst="rect">
+                          <a:avLst/>
+                        </a:prstGeom>
+                        <a:solidFill>
+                          <a:prstClr val="white"/>
+                        </a:solidFill>
+                        <a:ln>
+                          <a:noFill/>
+                        </a:ln>
+                      </wps:spPr>
+                      <wps:txbx>
+                        <w:txbxContent>
+                          <w:p>
+                            <w:pPr>
+                              <w:pStyle w:val="Lgende"/>
+                              <w:rPr>
+                                <w:noProof/>
+                                <w:sz w:val="24"/>
+                                <w:szCs w:val="20"/>
+                              </w:rPr>
+                            </w:pPr>
+                            <w:r>
+                              <w:t xml:space="preserve">Figure </w:t>
+                            </w:r>
+                            <w:r>
+                              <w:fldChar w:fldCharType="begin"/>
+                            </w:r>
+                            <w:r>
+                              <w:instrText xml:space="preserve"> SEQ Figure \* ARABIC </w:instrText>
+                            </w:r>
+                            <w:r>
+                              <w:fldChar w:fldCharType="separate"/>
+                            </w:r>
+                            <w:r>
+                              <w:rPr>
+                                <w:noProof/>
+                              </w:rPr>
+                              <w:t>6</w:t>
+                            </w:r>
+                            <w:r>
+                              <w:fldChar w:fldCharType="end"/>
+                            </w:r>
+                          </w:p>
+                        </w:txbxContent>
+                      </wps:txbx>
+                      <wps:bodyPr rot="0" spcFirstLastPara="0" vertOverflow="overflow" horzOverflow="overflow" vert="horz" wrap="square" lIns="0" tIns="0" rIns="0" bIns="0" numCol="1" spcCol="0" rtlCol="0" fromWordArt="0" anchor="t" anchorCtr="0" forceAA="0" compatLnSpc="1">
+                        <a:prstTxWarp prst="textNoShape">
+                          <a:avLst/>
+                        </a:prstTxWarp>
+                        <a:noAutofit/>
+                      </wps:bodyPr>
+                    </wps:wsp>
+                  </a:graphicData>
+                </a:graphic>
+                <wp14:sizeRelV relativeFrom="margin">
+                  <wp14:pctHeight>0</wp14:pctHeight>
+                </wp14:sizeRelV>
+              </wp:anchor>
+            </w:drawing>
+          </mc:Choice>
+          <mc:Fallback>
+            <w:pict>
+              <v:shape w14:anchorId="7B4D9A4C" id="Zone de texte 19" o:spid="_x0000_s1033" type="#_x0000_t202" style="position:absolute;margin-left:0;margin-top:13.8pt;width:352.45pt;height:11.2pt;z-index:-251602944;visibility:visible;mso-wrap-style:square;mso-height-percent:0;mso-wrap-distance-left:9pt;mso-wrap-distance-top:0;mso-wrap-distance-right:9pt;mso-wrap-distance-bottom:0;mso-position-horizontal:center;mso-position-horizontal-relative:margin;mso-position-vertical:absolute;mso-position-vertical-relative:text;mso-height-percent:0;mso-height-relative:margin;v-text-anchor:top" o:gfxdata="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" stroked="f">
+                <v:textbox inset="0,0,0,0">
+                  <w:txbxContent>
+                    <w:p>
+                      <w:pPr>
+                        <w:pStyle w:val="Lgende"/>
+                        <w:rPr>
+                          <w:noProof/>
+                          <w:sz w:val="24"/>
+                          <w:szCs w:val="20"/>
+                        </w:rPr>
+                      </w:pPr>
+                      <w:r>
+                        <w:t xml:space="preserve">Figure </w:t>
+                      </w:r>
+                      <w:r>
+                        <w:fldChar w:fldCharType="begin"/>
+                      </w:r>
+                      <w:r>
+                        <w:instrText xml:space="preserve"> SEQ Figure \* ARABIC </w:instrText>
+                      </w:r>
+                      <w:r>
+                        <w:fldChar w:fldCharType="separate"/>
+                      </w:r>
+                      <w:r>
+                        <w:rPr>
+                          <w:noProof/>
+                        </w:rPr>
+                        <w:t>6</w:t>
+                      </w:r>
+                      <w:r>
+                        <w:fldChar w:fldCharType="end"/>
+                      </w:r>
+                    </w:p>
+                  </w:txbxContent>
+                </v:textbox>
+                <w10:wrap type="tight" anchorx="margin"/>
+              </v:shape>
+            </w:pict>
+          </mc:Fallback>
+        </mc:AlternateContent>
+      </w:r>
+    </w:p>
     <w:p/>
     <w:p/>
     <w:p>
@@ -6344,6 +7431,147 @@
       </w:r>
     </w:p>
     <w:p>
+      <w:r>
+        <w:rPr>
+          <w:noProof/>
+        </w:rPr>
+        <mc:AlternateContent>
+          <mc:Choice Requires="wps">
+            <w:drawing>
+              <wp:anchor distT="0" distB="0" distL="114300" distR="114300" simplePos="0" relativeHeight="251715584" behindDoc="1" locked="0" layoutInCell="1" allowOverlap="1" wp14:anchorId="49E99D85" wp14:editId="6174CCD0">
+                <wp:simplePos x="0" y="0"/>
+                <wp:positionH relativeFrom="column">
+                  <wp:posOffset>643255</wp:posOffset>
+                </wp:positionH>
+                <wp:positionV relativeFrom="paragraph">
+                  <wp:posOffset>2535439</wp:posOffset>
+                </wp:positionV>
+                <wp:extent cx="4476115" cy="142240"/>
+                <wp:effectExtent l="0" t="0" r="635" b="0"/>
+                <wp:wrapTight wrapText="bothSides">
+                  <wp:wrapPolygon edited="0">
+                    <wp:start x="0" y="0"/>
+                    <wp:lineTo x="0" y="17357"/>
+                    <wp:lineTo x="21511" y="17357"/>
+                    <wp:lineTo x="21511" y="0"/>
+                    <wp:lineTo x="0" y="0"/>
+                  </wp:wrapPolygon>
+                </wp:wrapTight>
+                <wp:docPr id="38" name="Zone de texte 38"/>
+                <wp:cNvGraphicFramePr/>
+                <a:graphic xmlns:a="http://schemas.openxmlformats.org/drawingml/2006/main">
+                  <a:graphicData uri="http://schemas.microsoft.com/office/word/2010/wordprocessingShape">
+                    <wps:wsp>
+                      <wps:cNvSpPr txBox="1"/>
+                      <wps:spPr>
+                        <a:xfrm>
+                          <a:off x="0" y="0"/>
+                          <a:ext cx="4476115" cy="142240"/>
+                        </a:xfrm>
+                        <a:prstGeom prst="rect">
+                          <a:avLst/>
+                        </a:prstGeom>
+                        <a:solidFill>
+                          <a:prstClr val="white"/>
+                        </a:solidFill>
+                        <a:ln>
+                          <a:noFill/>
+                        </a:ln>
+                      </wps:spPr>
+                      <wps:txbx>
+                        <w:txbxContent>
+                          <w:p>
+                            <w:pPr>
+                              <w:pStyle w:val="Lgende"/>
+                              <w:rPr>
+                                <w:noProof/>
+                                <w:sz w:val="24"/>
+                                <w:szCs w:val="20"/>
+                              </w:rPr>
+                            </w:pPr>
+                            <w:r>
+                              <w:t xml:space="preserve">Figure </w:t>
+                            </w:r>
+                            <w:r>
+                              <w:fldChar w:fldCharType="begin"/>
+                            </w:r>
+                            <w:r>
+                              <w:instrText xml:space="preserve"> SEQ Figure \* ARABIC </w:instrText>
+                            </w:r>
+                            <w:r>
+                              <w:fldChar w:fldCharType="separate"/>
+                            </w:r>
+                            <w:r>
+                              <w:rPr>
+                                <w:noProof/>
+                              </w:rPr>
+                              <w:t>7</w:t>
+                            </w:r>
+                            <w:r>
+                              <w:fldChar w:fldCharType="end"/>
+                            </w:r>
+                          </w:p>
+                        </w:txbxContent>
+                      </wps:txbx>
+                      <wps:bodyPr rot="0" spcFirstLastPara="0" vertOverflow="overflow" horzOverflow="overflow" vert="horz" wrap="square" lIns="0" tIns="0" rIns="0" bIns="0" numCol="1" spcCol="0" rtlCol="0" fromWordArt="0" anchor="t" anchorCtr="0" forceAA="0" compatLnSpc="1">
+                        <a:prstTxWarp prst="textNoShape">
+                          <a:avLst/>
+                        </a:prstTxWarp>
+                        <a:noAutofit/>
+                      </wps:bodyPr>
+                    </wps:wsp>
+                  </a:graphicData>
+                </a:graphic>
+                <wp14:sizeRelV relativeFrom="margin">
+                  <wp14:pctHeight>0</wp14:pctHeight>
+                </wp14:sizeRelV>
+              </wp:anchor>
+            </w:drawing>
+          </mc:Choice>
+          <mc:Fallback>
+            <w:pict>
+              <v:shape w14:anchorId="49E99D85" id="Zone de texte 38" o:spid="_x0000_s1034" type="#_x0000_t202" style="position:absolute;margin-left:50.65pt;margin-top:199.65pt;width:352.45pt;height:11.2pt;z-index:-251600896;visibility:visible;mso-wrap-style:square;mso-height-percent:0;mso-wrap-distance-left:9pt;mso-wrap-distance-top:0;mso-wrap-distance-right:9pt;mso-wrap-distance-bottom:0;mso-position-horizontal:absolute;mso-position-horizontal-relative:text;mso-position-vertical:absolute;mso-position-vertical-relative:text;mso-height-percent:0;mso-height-relative:margin;v-text-anchor:top" o:gfxdata="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" stroked="f">
+                <v:textbox inset="0,0,0,0">
+                  <w:txbxContent>
+                    <w:p>
+                      <w:pPr>
+                        <w:pStyle w:val="Lgende"/>
+                        <w:rPr>
+                          <w:noProof/>
+                          <w:sz w:val="24"/>
+                          <w:szCs w:val="20"/>
+                        </w:rPr>
+                      </w:pPr>
+                      <w:r>
+                        <w:t xml:space="preserve">Figure </w:t>
+                      </w:r>
+                      <w:r>
+                        <w:fldChar w:fldCharType="begin"/>
+                      </w:r>
+                      <w:r>
+                        <w:instrText xml:space="preserve"> SEQ Figure \* ARABIC </w:instrText>
+                      </w:r>
+                      <w:r>
+                        <w:fldChar w:fldCharType="separate"/>
+                      </w:r>
+                      <w:r>
+                        <w:rPr>
+                          <w:noProof/>
+                        </w:rPr>
+                        <w:t>7</w:t>
+                      </w:r>
+                      <w:r>
+                        <w:fldChar w:fldCharType="end"/>
+                      </w:r>
+                    </w:p>
+                  </w:txbxContent>
+                </v:textbox>
+                <w10:wrap type="tight"/>
+              </v:shape>
+            </w:pict>
+          </mc:Fallback>
+        </mc:AlternateContent>
+      </w:r>
       <w:r>
         <w:rPr>
           <w:noProof/>
@@ -6377,89 +7605,6 @@
                 <pic:pic xmlns:pic="http://schemas.openxmlformats.org/drawingml/2006/picture">
                   <pic:nvPicPr>
                     <pic:cNvPr id="0" name="Picture 5"/>
-                    <pic:cNvPicPr>
-                      <a:picLocks noChangeAspect="1" noChangeArrowheads="1"/>
-                    </pic:cNvPicPr>
-                  </pic:nvPicPr>
-                  <pic:blipFill>
-                    <a:blip r:embed="rId43" cstate="print">
-                      <a:extLst>
-                        <a:ext uri="{28A0092B-C50C-407E-A947-70E740481C1C}">
-                          <a14:useLocalDpi xmlns:a14="http://schemas.microsoft.com/office/drawing/2010/main" val="0"/>
-                        </a:ext>
-                      </a:extLst>
-                    </a:blip>
-                    <a:srcRect/>
-                    <a:stretch>
-                      <a:fillRect/>
-                    </a:stretch>
-                  </pic:blipFill>
-                  <pic:spPr bwMode="auto">
-                    <a:xfrm>
-                      <a:off x="0" y="0"/>
-                      <a:ext cx="4476706" cy="2520000"/>
-                    </a:xfrm>
-                    <a:prstGeom prst="rect">
-                      <a:avLst/>
-                    </a:prstGeom>
-                    <a:noFill/>
-                    <a:ln>
-                      <a:noFill/>
-                    </a:ln>
-                  </pic:spPr>
-                </pic:pic>
-              </a:graphicData>
-            </a:graphic>
-          </wp:anchor>
-        </w:drawing>
-      </w:r>
-    </w:p>
-    <w:p>
-      <w:pPr>
-        <w:pStyle w:val="Paragraphedeliste"/>
-        <w:numPr>
-          <w:ilvl w:val="0"/>
-          <w:numId w:val="14"/>
-        </w:numPr>
-      </w:pPr>
-      <w:r>
-        <w:t>Commandes précédentes</w:t>
-      </w:r>
-    </w:p>
-    <w:p>
-      <w:r>
-        <w:rPr>
-          <w:noProof/>
-        </w:rPr>
-        <w:drawing>
-          <wp:anchor distT="0" distB="0" distL="114300" distR="114300" simplePos="0" relativeHeight="251683840" behindDoc="1" locked="0" layoutInCell="1" allowOverlap="1" wp14:anchorId="4CB29DA4" wp14:editId="26FC0F06">
-            <wp:simplePos x="0" y="0"/>
-            <wp:positionH relativeFrom="margin">
-              <wp:align>center</wp:align>
-            </wp:positionH>
-            <wp:positionV relativeFrom="paragraph">
-              <wp:posOffset>17145</wp:posOffset>
-            </wp:positionV>
-            <wp:extent cx="4476706" cy="2520000"/>
-            <wp:effectExtent l="0" t="0" r="635" b="0"/>
-            <wp:wrapTight wrapText="bothSides">
-              <wp:wrapPolygon edited="0">
-                <wp:start x="0" y="0"/>
-                <wp:lineTo x="0" y="21393"/>
-                <wp:lineTo x="21511" y="21393"/>
-                <wp:lineTo x="21511" y="0"/>
-                <wp:lineTo x="0" y="0"/>
-              </wp:wrapPolygon>
-            </wp:wrapTight>
-            <wp:docPr id="43" name="Image 43"/>
-            <wp:cNvGraphicFramePr>
-              <a:graphicFrameLocks xmlns:a="http://schemas.openxmlformats.org/drawingml/2006/main" noChangeAspect="1"/>
-            </wp:cNvGraphicFramePr>
-            <a:graphic xmlns:a="http://schemas.openxmlformats.org/drawingml/2006/main">
-              <a:graphicData uri="http://schemas.openxmlformats.org/drawingml/2006/picture">
-                <pic:pic xmlns:pic="http://schemas.openxmlformats.org/drawingml/2006/picture">
-                  <pic:nvPicPr>
-                    <pic:cNvPr id="0" name="Picture 6"/>
                     <pic:cNvPicPr>
                       <a:picLocks noChangeAspect="1" noChangeArrowheads="1"/>
                     </pic:cNvPicPr>
@@ -6496,9 +7641,6 @@
           </wp:anchor>
         </w:drawing>
       </w:r>
-      <w:r>
-        <w:br w:type="page"/>
-      </w:r>
     </w:p>
     <w:p>
       <w:pPr>
@@ -6509,11 +7651,379 @@
         </w:numPr>
       </w:pPr>
       <w:r>
+        <w:t>Commandes précédentes</w:t>
+      </w:r>
+    </w:p>
+    <w:p>
+      <w:r>
+        <w:rPr>
+          <w:noProof/>
+        </w:rPr>
+        <mc:AlternateContent>
+          <mc:Choice Requires="wps">
+            <w:drawing>
+              <wp:anchor distT="0" distB="0" distL="114300" distR="114300" simplePos="0" relativeHeight="251717632" behindDoc="1" locked="0" layoutInCell="1" allowOverlap="1" wp14:anchorId="550D4614" wp14:editId="6CD84EEB">
+                <wp:simplePos x="0" y="0"/>
+                <wp:positionH relativeFrom="margin">
+                  <wp:align>center</wp:align>
+                </wp:positionH>
+                <wp:positionV relativeFrom="paragraph">
+                  <wp:posOffset>2453005</wp:posOffset>
+                </wp:positionV>
+                <wp:extent cx="4476115" cy="142240"/>
+                <wp:effectExtent l="0" t="0" r="635" b="0"/>
+                <wp:wrapTight wrapText="bothSides">
+                  <wp:wrapPolygon edited="0">
+                    <wp:start x="0" y="0"/>
+                    <wp:lineTo x="0" y="17357"/>
+                    <wp:lineTo x="21511" y="17357"/>
+                    <wp:lineTo x="21511" y="0"/>
+                    <wp:lineTo x="0" y="0"/>
+                  </wp:wrapPolygon>
+                </wp:wrapTight>
+                <wp:docPr id="47" name="Zone de texte 47"/>
+                <wp:cNvGraphicFramePr/>
+                <a:graphic xmlns:a="http://schemas.openxmlformats.org/drawingml/2006/main">
+                  <a:graphicData uri="http://schemas.microsoft.com/office/word/2010/wordprocessingShape">
+                    <wps:wsp>
+                      <wps:cNvSpPr txBox="1"/>
+                      <wps:spPr>
+                        <a:xfrm>
+                          <a:off x="0" y="0"/>
+                          <a:ext cx="4476115" cy="142240"/>
+                        </a:xfrm>
+                        <a:prstGeom prst="rect">
+                          <a:avLst/>
+                        </a:prstGeom>
+                        <a:solidFill>
+                          <a:prstClr val="white"/>
+                        </a:solidFill>
+                        <a:ln>
+                          <a:noFill/>
+                        </a:ln>
+                      </wps:spPr>
+                      <wps:txbx>
+                        <w:txbxContent>
+                          <w:p>
+                            <w:pPr>
+                              <w:pStyle w:val="Lgende"/>
+                              <w:rPr>
+                                <w:noProof/>
+                                <w:sz w:val="24"/>
+                                <w:szCs w:val="20"/>
+                              </w:rPr>
+                            </w:pPr>
+                            <w:r>
+                              <w:t xml:space="preserve">Figure </w:t>
+                            </w:r>
+                            <w:r>
+                              <w:fldChar w:fldCharType="begin"/>
+                            </w:r>
+                            <w:r>
+                              <w:instrText xml:space="preserve"> SEQ Figure \* ARABIC </w:instrText>
+                            </w:r>
+                            <w:r>
+                              <w:fldChar w:fldCharType="separate"/>
+                            </w:r>
+                            <w:r>
+                              <w:rPr>
+                                <w:noProof/>
+                              </w:rPr>
+                              <w:t>8</w:t>
+                            </w:r>
+                            <w:r>
+                              <w:fldChar w:fldCharType="end"/>
+                            </w:r>
+                          </w:p>
+                        </w:txbxContent>
+                      </wps:txbx>
+                      <wps:bodyPr rot="0" spcFirstLastPara="0" vertOverflow="overflow" horzOverflow="overflow" vert="horz" wrap="square" lIns="0" tIns="0" rIns="0" bIns="0" numCol="1" spcCol="0" rtlCol="0" fromWordArt="0" anchor="t" anchorCtr="0" forceAA="0" compatLnSpc="1">
+                        <a:prstTxWarp prst="textNoShape">
+                          <a:avLst/>
+                        </a:prstTxWarp>
+                        <a:noAutofit/>
+                      </wps:bodyPr>
+                    </wps:wsp>
+                  </a:graphicData>
+                </a:graphic>
+                <wp14:sizeRelV relativeFrom="margin">
+                  <wp14:pctHeight>0</wp14:pctHeight>
+                </wp14:sizeRelV>
+              </wp:anchor>
+            </w:drawing>
+          </mc:Choice>
+          <mc:Fallback>
+            <w:pict>
+              <v:shape w14:anchorId="550D4614" id="Zone de texte 47" o:spid="_x0000_s1035" type="#_x0000_t202" style="position:absolute;margin-left:0;margin-top:193.15pt;width:352.45pt;height:11.2pt;z-index:-251598848;visibility:visible;mso-wrap-style:square;mso-height-percent:0;mso-wrap-distance-left:9pt;mso-wrap-distance-top:0;mso-wrap-distance-right:9pt;mso-wrap-distance-bottom:0;mso-position-horizontal:center;mso-position-horizontal-relative:margin;mso-position-vertical:absolute;mso-position-vertical-relative:text;mso-height-percent:0;mso-height-relative:margin;v-text-anchor:top" o:gfxdata="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" stroked="f">
+                <v:textbox inset="0,0,0,0">
+                  <w:txbxContent>
+                    <w:p>
+                      <w:pPr>
+                        <w:pStyle w:val="Lgende"/>
+                        <w:rPr>
+                          <w:noProof/>
+                          <w:sz w:val="24"/>
+                          <w:szCs w:val="20"/>
+                        </w:rPr>
+                      </w:pPr>
+                      <w:r>
+                        <w:t xml:space="preserve">Figure </w:t>
+                      </w:r>
+                      <w:r>
+                        <w:fldChar w:fldCharType="begin"/>
+                      </w:r>
+                      <w:r>
+                        <w:instrText xml:space="preserve"> SEQ Figure \* ARABIC </w:instrText>
+                      </w:r>
+                      <w:r>
+                        <w:fldChar w:fldCharType="separate"/>
+                      </w:r>
+                      <w:r>
+                        <w:rPr>
+                          <w:noProof/>
+                        </w:rPr>
+                        <w:t>8</w:t>
+                      </w:r>
+                      <w:r>
+                        <w:fldChar w:fldCharType="end"/>
+                      </w:r>
+                    </w:p>
+                  </w:txbxContent>
+                </v:textbox>
+                <w10:wrap type="tight" anchorx="margin"/>
+              </v:shape>
+            </w:pict>
+          </mc:Fallback>
+        </mc:AlternateContent>
+      </w:r>
+      <w:r>
+        <w:rPr>
+          <w:noProof/>
+        </w:rPr>
+        <w:drawing>
+          <wp:anchor distT="0" distB="0" distL="114300" distR="114300" simplePos="0" relativeHeight="251683840" behindDoc="1" locked="0" layoutInCell="1" allowOverlap="1" wp14:anchorId="4CB29DA4" wp14:editId="26FC0F06">
+            <wp:simplePos x="0" y="0"/>
+            <wp:positionH relativeFrom="margin">
+              <wp:align>center</wp:align>
+            </wp:positionH>
+            <wp:positionV relativeFrom="paragraph">
+              <wp:posOffset>17145</wp:posOffset>
+            </wp:positionV>
+            <wp:extent cx="4476706" cy="2520000"/>
+            <wp:effectExtent l="0" t="0" r="635" b="0"/>
+            <wp:wrapTight wrapText="bothSides">
+              <wp:wrapPolygon edited="0">
+                <wp:start x="0" y="0"/>
+                <wp:lineTo x="0" y="21393"/>
+                <wp:lineTo x="21511" y="21393"/>
+                <wp:lineTo x="21511" y="0"/>
+                <wp:lineTo x="0" y="0"/>
+              </wp:wrapPolygon>
+            </wp:wrapTight>
+            <wp:docPr id="43" name="Image 43"/>
+            <wp:cNvGraphicFramePr>
+              <a:graphicFrameLocks xmlns:a="http://schemas.openxmlformats.org/drawingml/2006/main" noChangeAspect="1"/>
+            </wp:cNvGraphicFramePr>
+            <a:graphic xmlns:a="http://schemas.openxmlformats.org/drawingml/2006/main">
+              <a:graphicData uri="http://schemas.openxmlformats.org/drawingml/2006/picture">
+                <pic:pic xmlns:pic="http://schemas.openxmlformats.org/drawingml/2006/picture">
+                  <pic:nvPicPr>
+                    <pic:cNvPr id="0" name="Picture 6"/>
+                    <pic:cNvPicPr>
+                      <a:picLocks noChangeAspect="1" noChangeArrowheads="1"/>
+                    </pic:cNvPicPr>
+                  </pic:nvPicPr>
+                  <pic:blipFill>
+                    <a:blip r:embed="rId45" cstate="print">
+                      <a:extLst>
+                        <a:ext uri="{28A0092B-C50C-407E-A947-70E740481C1C}">
+                          <a14:useLocalDpi xmlns:a14="http://schemas.microsoft.com/office/drawing/2010/main" val="0"/>
+                        </a:ext>
+                      </a:extLst>
+                    </a:blip>
+                    <a:srcRect/>
+                    <a:stretch>
+                      <a:fillRect/>
+                    </a:stretch>
+                  </pic:blipFill>
+                  <pic:spPr bwMode="auto">
+                    <a:xfrm>
+                      <a:off x="0" y="0"/>
+                      <a:ext cx="4476706" cy="2520000"/>
+                    </a:xfrm>
+                    <a:prstGeom prst="rect">
+                      <a:avLst/>
+                    </a:prstGeom>
+                    <a:noFill/>
+                    <a:ln>
+                      <a:noFill/>
+                    </a:ln>
+                  </pic:spPr>
+                </pic:pic>
+              </a:graphicData>
+            </a:graphic>
+          </wp:anchor>
+        </w:drawing>
+      </w:r>
+      <w:r>
+        <w:br w:type="page"/>
+      </w:r>
+    </w:p>
+    <w:p>
+      <w:pPr>
+        <w:pStyle w:val="Paragraphedeliste"/>
+        <w:numPr>
+          <w:ilvl w:val="0"/>
+          <w:numId w:val="14"/>
+        </w:numPr>
+      </w:pPr>
+      <w:r>
         <w:lastRenderedPageBreak/>
         <w:t>Visite des plats (Non authentifié)</w:t>
       </w:r>
     </w:p>
     <w:p>
+      <w:r>
+        <w:rPr>
+          <w:noProof/>
+        </w:rPr>
+        <mc:AlternateContent>
+          <mc:Choice Requires="wps">
+            <w:drawing>
+              <wp:anchor distT="0" distB="0" distL="114300" distR="114300" simplePos="0" relativeHeight="251719680" behindDoc="1" locked="0" layoutInCell="1" allowOverlap="1" wp14:anchorId="3BD69E40" wp14:editId="5E3313C1">
+                <wp:simplePos x="0" y="0"/>
+                <wp:positionH relativeFrom="column">
+                  <wp:posOffset>643255</wp:posOffset>
+                </wp:positionH>
+                <wp:positionV relativeFrom="paragraph">
+                  <wp:posOffset>2553904</wp:posOffset>
+                </wp:positionV>
+                <wp:extent cx="4479290" cy="142240"/>
+                <wp:effectExtent l="0" t="0" r="0" b="0"/>
+                <wp:wrapTight wrapText="bothSides">
+                  <wp:wrapPolygon edited="0">
+                    <wp:start x="0" y="0"/>
+                    <wp:lineTo x="0" y="17357"/>
+                    <wp:lineTo x="21496" y="17357"/>
+                    <wp:lineTo x="21496" y="0"/>
+                    <wp:lineTo x="0" y="0"/>
+                  </wp:wrapPolygon>
+                </wp:wrapTight>
+                <wp:docPr id="48" name="Zone de texte 48"/>
+                <wp:cNvGraphicFramePr/>
+                <a:graphic xmlns:a="http://schemas.openxmlformats.org/drawingml/2006/main">
+                  <a:graphicData uri="http://schemas.microsoft.com/office/word/2010/wordprocessingShape">
+                    <wps:wsp>
+                      <wps:cNvSpPr txBox="1"/>
+                      <wps:spPr>
+                        <a:xfrm>
+                          <a:off x="0" y="0"/>
+                          <a:ext cx="4479290" cy="142240"/>
+                        </a:xfrm>
+                        <a:prstGeom prst="rect">
+                          <a:avLst/>
+                        </a:prstGeom>
+                        <a:solidFill>
+                          <a:prstClr val="white"/>
+                        </a:solidFill>
+                        <a:ln>
+                          <a:noFill/>
+                        </a:ln>
+                      </wps:spPr>
+                      <wps:txbx>
+                        <w:txbxContent>
+                          <w:p>
+                            <w:pPr>
+                              <w:pStyle w:val="Lgende"/>
+                              <w:rPr>
+                                <w:noProof/>
+                                <w:sz w:val="24"/>
+                                <w:szCs w:val="20"/>
+                              </w:rPr>
+                            </w:pPr>
+                            <w:r>
+                              <w:t xml:space="preserve">Figure </w:t>
+                            </w:r>
+                            <w:r>
+                              <w:fldChar w:fldCharType="begin"/>
+                            </w:r>
+                            <w:r>
+                              <w:instrText xml:space="preserve"> SEQ Figure \* ARABIC </w:instrText>
+                            </w:r>
+                            <w:r>
+                              <w:fldChar w:fldCharType="separate"/>
+                            </w:r>
+                            <w:r>
+                              <w:rPr>
+                                <w:noProof/>
+                              </w:rPr>
+                              <w:t>9</w:t>
+                            </w:r>
+                            <w:r>
+                              <w:fldChar w:fldCharType="end"/>
+                            </w:r>
+                          </w:p>
+                        </w:txbxContent>
+                      </wps:txbx>
+                      <wps:bodyPr rot="0" spcFirstLastPara="0" vertOverflow="overflow" horzOverflow="overflow" vert="horz" wrap="square" lIns="0" tIns="0" rIns="0" bIns="0" numCol="1" spcCol="0" rtlCol="0" fromWordArt="0" anchor="t" anchorCtr="0" forceAA="0" compatLnSpc="1">
+                        <a:prstTxWarp prst="textNoShape">
+                          <a:avLst/>
+                        </a:prstTxWarp>
+                        <a:noAutofit/>
+                      </wps:bodyPr>
+                    </wps:wsp>
+                  </a:graphicData>
+                </a:graphic>
+                <wp14:sizeRelV relativeFrom="margin">
+                  <wp14:pctHeight>0</wp14:pctHeight>
+                </wp14:sizeRelV>
+              </wp:anchor>
+            </w:drawing>
+          </mc:Choice>
+          <mc:Fallback>
+            <w:pict>
+              <v:shape w14:anchorId="3BD69E40" id="Zone de texte 48" o:spid="_x0000_s1036" type="#_x0000_t202" style="position:absolute;margin-left:50.65pt;margin-top:201.1pt;width:352.7pt;height:11.2pt;z-index:-251596800;visibility:visible;mso-wrap-style:square;mso-height-percent:0;mso-wrap-distance-left:9pt;mso-wrap-distance-top:0;mso-wrap-distance-right:9pt;mso-wrap-distance-bottom:0;mso-position-horizontal:absolute;mso-position-horizontal-relative:text;mso-position-vertical:absolute;mso-position-vertical-relative:text;mso-height-percent:0;mso-height-relative:margin;v-text-anchor:top" o:gfxdata="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" stroked="f">
+                <v:textbox inset="0,0,0,0">
+                  <w:txbxContent>
+                    <w:p>
+                      <w:pPr>
+                        <w:pStyle w:val="Lgende"/>
+                        <w:rPr>
+                          <w:noProof/>
+                          <w:sz w:val="24"/>
+                          <w:szCs w:val="20"/>
+                        </w:rPr>
+                      </w:pPr>
+                      <w:r>
+                        <w:t xml:space="preserve">Figure </w:t>
+                      </w:r>
+                      <w:r>
+                        <w:fldChar w:fldCharType="begin"/>
+                      </w:r>
+                      <w:r>
+                        <w:instrText xml:space="preserve"> SEQ Figure \* ARABIC </w:instrText>
+                      </w:r>
+                      <w:r>
+                        <w:fldChar w:fldCharType="separate"/>
+                      </w:r>
+                      <w:r>
+                        <w:rPr>
+                          <w:noProof/>
+                        </w:rPr>
+                        <w:t>9</w:t>
+                      </w:r>
+                      <w:r>
+                        <w:fldChar w:fldCharType="end"/>
+                      </w:r>
+                    </w:p>
+                  </w:txbxContent>
+                </v:textbox>
+                <w10:wrap type="tight"/>
+              </v:shape>
+            </w:pict>
+          </mc:Fallback>
+        </mc:AlternateContent>
+      </w:r>
       <w:r>
         <w:rPr>
           <w:noProof/>
@@ -6551,7 +8061,7 @@
                     <pic:cNvPicPr/>
                   </pic:nvPicPr>
                   <pic:blipFill>
-                    <a:blip r:embed="rId45" cstate="print">
+                    <a:blip r:embed="rId46" cstate="print">
                       <a:extLst>
                         <a:ext uri="{28A0092B-C50C-407E-A947-70E740481C1C}">
                           <a14:useLocalDpi xmlns:a14="http://schemas.microsoft.com/office/drawing/2010/main" val="0"/>
@@ -6597,7 +8107,7 @@
           <w:lang w:val="fr-CH" w:eastAsia="fr-CH"/>
         </w:rPr>
         <w:drawing>
-          <wp:anchor distT="0" distB="0" distL="114300" distR="114300" simplePos="0" relativeHeight="251684864" behindDoc="1" locked="0" layoutInCell="1" allowOverlap="1" wp14:anchorId="0D15ECBC" wp14:editId="5C6C34BC">
+          <wp:anchor distT="0" distB="0" distL="114300" distR="114300" simplePos="0" relativeHeight="251684864" behindDoc="1" locked="0" layoutInCell="1" allowOverlap="1" wp14:anchorId="0D15ECBC" wp14:editId="79143F1C">
             <wp:simplePos x="0" y="0"/>
             <wp:positionH relativeFrom="margin">
               <wp:align>center</wp:align>
@@ -6630,7 +8140,7 @@
                     </pic:cNvPicPr>
                   </pic:nvPicPr>
                   <pic:blipFill>
-                    <a:blip r:embed="rId46" cstate="print">
+                    <a:blip r:embed="rId47" cstate="print">
                       <a:extLst>
                         <a:ext uri="{28A0092B-C50C-407E-A947-70E740481C1C}">
                           <a14:useLocalDpi xmlns:a14="http://schemas.microsoft.com/office/drawing/2010/main" val="0"/>
@@ -6675,6 +8185,149 @@
     <w:p/>
     <w:p/>
     <w:p/>
+    <w:p>
+      <w:r>
+        <w:rPr>
+          <w:noProof/>
+        </w:rPr>
+        <mc:AlternateContent>
+          <mc:Choice Requires="wps">
+            <w:drawing>
+              <wp:anchor distT="0" distB="0" distL="114300" distR="114300" simplePos="0" relativeHeight="251721728" behindDoc="1" locked="0" layoutInCell="1" allowOverlap="1" wp14:anchorId="0232B34F" wp14:editId="34C99F20">
+                <wp:simplePos x="0" y="0"/>
+                <wp:positionH relativeFrom="margin">
+                  <wp:align>center</wp:align>
+                </wp:positionH>
+                <wp:positionV relativeFrom="paragraph">
+                  <wp:posOffset>74550</wp:posOffset>
+                </wp:positionV>
+                <wp:extent cx="4476115" cy="142240"/>
+                <wp:effectExtent l="0" t="0" r="635" b="0"/>
+                <wp:wrapTight wrapText="bothSides">
+                  <wp:wrapPolygon edited="0">
+                    <wp:start x="0" y="0"/>
+                    <wp:lineTo x="0" y="17357"/>
+                    <wp:lineTo x="21511" y="17357"/>
+                    <wp:lineTo x="21511" y="0"/>
+                    <wp:lineTo x="0" y="0"/>
+                  </wp:wrapPolygon>
+                </wp:wrapTight>
+                <wp:docPr id="49" name="Zone de texte 49"/>
+                <wp:cNvGraphicFramePr/>
+                <a:graphic xmlns:a="http://schemas.openxmlformats.org/drawingml/2006/main">
+                  <a:graphicData uri="http://schemas.microsoft.com/office/word/2010/wordprocessingShape">
+                    <wps:wsp>
+                      <wps:cNvSpPr txBox="1"/>
+                      <wps:spPr>
+                        <a:xfrm>
+                          <a:off x="0" y="0"/>
+                          <a:ext cx="4476115" cy="142240"/>
+                        </a:xfrm>
+                        <a:prstGeom prst="rect">
+                          <a:avLst/>
+                        </a:prstGeom>
+                        <a:solidFill>
+                          <a:prstClr val="white"/>
+                        </a:solidFill>
+                        <a:ln>
+                          <a:noFill/>
+                        </a:ln>
+                      </wps:spPr>
+                      <wps:txbx>
+                        <w:txbxContent>
+                          <w:p>
+                            <w:pPr>
+                              <w:pStyle w:val="Lgende"/>
+                              <w:rPr>
+                                <w:noProof/>
+                                <w:sz w:val="24"/>
+                                <w:szCs w:val="20"/>
+                              </w:rPr>
+                            </w:pPr>
+                            <w:r>
+                              <w:t xml:space="preserve">Figure </w:t>
+                            </w:r>
+                            <w:r>
+                              <w:fldChar w:fldCharType="begin"/>
+                            </w:r>
+                            <w:r>
+                              <w:instrText xml:space="preserve"> SEQ Figure \* ARABIC </w:instrText>
+                            </w:r>
+                            <w:r>
+                              <w:fldChar w:fldCharType="separate"/>
+                            </w:r>
+                            <w:r>
+                              <w:rPr>
+                                <w:noProof/>
+                              </w:rPr>
+                              <w:t>10</w:t>
+                            </w:r>
+                            <w:r>
+                              <w:fldChar w:fldCharType="end"/>
+                            </w:r>
+                          </w:p>
+                        </w:txbxContent>
+                      </wps:txbx>
+                      <wps:bodyPr rot="0" spcFirstLastPara="0" vertOverflow="overflow" horzOverflow="overflow" vert="horz" wrap="square" lIns="0" tIns="0" rIns="0" bIns="0" numCol="1" spcCol="0" rtlCol="0" fromWordArt="0" anchor="t" anchorCtr="0" forceAA="0" compatLnSpc="1">
+                        <a:prstTxWarp prst="textNoShape">
+                          <a:avLst/>
+                        </a:prstTxWarp>
+                        <a:noAutofit/>
+                      </wps:bodyPr>
+                    </wps:wsp>
+                  </a:graphicData>
+                </a:graphic>
+                <wp14:sizeRelV relativeFrom="margin">
+                  <wp14:pctHeight>0</wp14:pctHeight>
+                </wp14:sizeRelV>
+              </wp:anchor>
+            </w:drawing>
+          </mc:Choice>
+          <mc:Fallback>
+            <w:pict>
+              <v:shape w14:anchorId="0232B34F" id="Zone de texte 49" o:spid="_x0000_s1037" type="#_x0000_t202" style="position:absolute;margin-left:0;margin-top:5.85pt;width:352.45pt;height:11.2pt;z-index:-251594752;visibility:visible;mso-wrap-style:square;mso-height-percent:0;mso-wrap-distance-left:9pt;mso-wrap-distance-top:0;mso-wrap-distance-right:9pt;mso-wrap-distance-bottom:0;mso-position-horizontal:center;mso-position-horizontal-relative:margin;mso-position-vertical:absolute;mso-position-vertical-relative:text;mso-height-percent:0;mso-height-relative:margin;v-text-anchor:top" o:gfxdata="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" stroked="f">
+                <v:textbox inset="0,0,0,0">
+                  <w:txbxContent>
+                    <w:p>
+                      <w:pPr>
+                        <w:pStyle w:val="Lgende"/>
+                        <w:rPr>
+                          <w:noProof/>
+                          <w:sz w:val="24"/>
+                          <w:szCs w:val="20"/>
+                        </w:rPr>
+                      </w:pPr>
+                      <w:r>
+                        <w:t xml:space="preserve">Figure </w:t>
+                      </w:r>
+                      <w:r>
+                        <w:fldChar w:fldCharType="begin"/>
+                      </w:r>
+                      <w:r>
+                        <w:instrText xml:space="preserve"> SEQ Figure \* ARABIC </w:instrText>
+                      </w:r>
+                      <w:r>
+                        <w:fldChar w:fldCharType="separate"/>
+                      </w:r>
+                      <w:r>
+                        <w:rPr>
+                          <w:noProof/>
+                        </w:rPr>
+                        <w:t>10</w:t>
+                      </w:r>
+                      <w:r>
+                        <w:fldChar w:fldCharType="end"/>
+                      </w:r>
+                    </w:p>
+                  </w:txbxContent>
+                </v:textbox>
+                <w10:wrap type="tight" anchorx="margin"/>
+              </v:shape>
+            </w:pict>
+          </mc:Fallback>
+        </mc:AlternateContent>
+      </w:r>
+    </w:p>
     <w:p/>
     <w:p>
       <w:pPr>
@@ -6689,6 +8342,147 @@
       </w:r>
     </w:p>
     <w:p>
+      <w:r>
+        <w:rPr>
+          <w:noProof/>
+        </w:rPr>
+        <mc:AlternateContent>
+          <mc:Choice Requires="wps">
+            <w:drawing>
+              <wp:anchor distT="0" distB="0" distL="114300" distR="114300" simplePos="0" relativeHeight="251723776" behindDoc="1" locked="0" layoutInCell="1" allowOverlap="1" wp14:anchorId="04D5550E" wp14:editId="358BA2A4">
+                <wp:simplePos x="0" y="0"/>
+                <wp:positionH relativeFrom="margin">
+                  <wp:align>center</wp:align>
+                </wp:positionH>
+                <wp:positionV relativeFrom="paragraph">
+                  <wp:posOffset>2453475</wp:posOffset>
+                </wp:positionV>
+                <wp:extent cx="4479290" cy="142240"/>
+                <wp:effectExtent l="0" t="0" r="0" b="0"/>
+                <wp:wrapTight wrapText="bothSides">
+                  <wp:wrapPolygon edited="0">
+                    <wp:start x="0" y="0"/>
+                    <wp:lineTo x="0" y="17357"/>
+                    <wp:lineTo x="21496" y="17357"/>
+                    <wp:lineTo x="21496" y="0"/>
+                    <wp:lineTo x="0" y="0"/>
+                  </wp:wrapPolygon>
+                </wp:wrapTight>
+                <wp:docPr id="50" name="Zone de texte 50"/>
+                <wp:cNvGraphicFramePr/>
+                <a:graphic xmlns:a="http://schemas.openxmlformats.org/drawingml/2006/main">
+                  <a:graphicData uri="http://schemas.microsoft.com/office/word/2010/wordprocessingShape">
+                    <wps:wsp>
+                      <wps:cNvSpPr txBox="1"/>
+                      <wps:spPr>
+                        <a:xfrm>
+                          <a:off x="0" y="0"/>
+                          <a:ext cx="4479290" cy="142240"/>
+                        </a:xfrm>
+                        <a:prstGeom prst="rect">
+                          <a:avLst/>
+                        </a:prstGeom>
+                        <a:solidFill>
+                          <a:prstClr val="white"/>
+                        </a:solidFill>
+                        <a:ln>
+                          <a:noFill/>
+                        </a:ln>
+                      </wps:spPr>
+                      <wps:txbx>
+                        <w:txbxContent>
+                          <w:p>
+                            <w:pPr>
+                              <w:pStyle w:val="Lgende"/>
+                              <w:rPr>
+                                <w:noProof/>
+                                <w:sz w:val="24"/>
+                                <w:szCs w:val="20"/>
+                              </w:rPr>
+                            </w:pPr>
+                            <w:r>
+                              <w:t xml:space="preserve">Figure </w:t>
+                            </w:r>
+                            <w:r>
+                              <w:fldChar w:fldCharType="begin"/>
+                            </w:r>
+                            <w:r>
+                              <w:instrText xml:space="preserve"> SEQ Figure \* ARABIC </w:instrText>
+                            </w:r>
+                            <w:r>
+                              <w:fldChar w:fldCharType="separate"/>
+                            </w:r>
+                            <w:r>
+                              <w:rPr>
+                                <w:noProof/>
+                              </w:rPr>
+                              <w:t>11</w:t>
+                            </w:r>
+                            <w:r>
+                              <w:fldChar w:fldCharType="end"/>
+                            </w:r>
+                          </w:p>
+                        </w:txbxContent>
+                      </wps:txbx>
+                      <wps:bodyPr rot="0" spcFirstLastPara="0" vertOverflow="overflow" horzOverflow="overflow" vert="horz" wrap="square" lIns="0" tIns="0" rIns="0" bIns="0" numCol="1" spcCol="0" rtlCol="0" fromWordArt="0" anchor="t" anchorCtr="0" forceAA="0" compatLnSpc="1">
+                        <a:prstTxWarp prst="textNoShape">
+                          <a:avLst/>
+                        </a:prstTxWarp>
+                        <a:noAutofit/>
+                      </wps:bodyPr>
+                    </wps:wsp>
+                  </a:graphicData>
+                </a:graphic>
+                <wp14:sizeRelV relativeFrom="margin">
+                  <wp14:pctHeight>0</wp14:pctHeight>
+                </wp14:sizeRelV>
+              </wp:anchor>
+            </w:drawing>
+          </mc:Choice>
+          <mc:Fallback>
+            <w:pict>
+              <v:shape w14:anchorId="04D5550E" id="Zone de texte 50" o:spid="_x0000_s1038" type="#_x0000_t202" style="position:absolute;margin-left:0;margin-top:193.2pt;width:352.7pt;height:11.2pt;z-index:-251592704;visibility:visible;mso-wrap-style:square;mso-height-percent:0;mso-wrap-distance-left:9pt;mso-wrap-distance-top:0;mso-wrap-distance-right:9pt;mso-wrap-distance-bottom:0;mso-position-horizontal:center;mso-position-horizontal-relative:margin;mso-position-vertical:absolute;mso-position-vertical-relative:text;mso-height-percent:0;mso-height-relative:margin;v-text-anchor:top" o:gfxdata="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" stroked="f">
+                <v:textbox inset="0,0,0,0">
+                  <w:txbxContent>
+                    <w:p>
+                      <w:pPr>
+                        <w:pStyle w:val="Lgende"/>
+                        <w:rPr>
+                          <w:noProof/>
+                          <w:sz w:val="24"/>
+                          <w:szCs w:val="20"/>
+                        </w:rPr>
+                      </w:pPr>
+                      <w:r>
+                        <w:t xml:space="preserve">Figure </w:t>
+                      </w:r>
+                      <w:r>
+                        <w:fldChar w:fldCharType="begin"/>
+                      </w:r>
+                      <w:r>
+                        <w:instrText xml:space="preserve"> SEQ Figure \* ARABIC </w:instrText>
+                      </w:r>
+                      <w:r>
+                        <w:fldChar w:fldCharType="separate"/>
+                      </w:r>
+                      <w:r>
+                        <w:rPr>
+                          <w:noProof/>
+                        </w:rPr>
+                        <w:t>11</w:t>
+                      </w:r>
+                      <w:r>
+                        <w:fldChar w:fldCharType="end"/>
+                      </w:r>
+                    </w:p>
+                  </w:txbxContent>
+                </v:textbox>
+                <w10:wrap type="tight" anchorx="margin"/>
+              </v:shape>
+            </w:pict>
+          </mc:Fallback>
+        </mc:AlternateContent>
+      </w:r>
       <w:r>
         <w:rPr>
           <w:noProof/>
@@ -6726,7 +8520,7 @@
                     <pic:cNvPicPr/>
                   </pic:nvPicPr>
                   <pic:blipFill>
-                    <a:blip r:embed="rId47" cstate="print">
+                    <a:blip r:embed="rId48" cstate="print">
                       <a:extLst>
                         <a:ext uri="{28A0092B-C50C-407E-A947-70E740481C1C}">
                           <a14:useLocalDpi xmlns:a14="http://schemas.microsoft.com/office/drawing/2010/main" val="0"/>
@@ -6779,6 +8573,147 @@
       <w:r>
         <w:rPr>
           <w:noProof/>
+        </w:rPr>
+        <mc:AlternateContent>
+          <mc:Choice Requires="wps">
+            <w:drawing>
+              <wp:anchor distT="0" distB="0" distL="114300" distR="114300" simplePos="0" relativeHeight="251725824" behindDoc="1" locked="0" layoutInCell="1" allowOverlap="1" wp14:anchorId="21272591" wp14:editId="2DF15B69">
+                <wp:simplePos x="0" y="0"/>
+                <wp:positionH relativeFrom="margin">
+                  <wp:align>center</wp:align>
+                </wp:positionH>
+                <wp:positionV relativeFrom="paragraph">
+                  <wp:posOffset>2553335</wp:posOffset>
+                </wp:positionV>
+                <wp:extent cx="4476115" cy="142240"/>
+                <wp:effectExtent l="0" t="0" r="635" b="0"/>
+                <wp:wrapTight wrapText="bothSides">
+                  <wp:wrapPolygon edited="0">
+                    <wp:start x="0" y="0"/>
+                    <wp:lineTo x="0" y="17357"/>
+                    <wp:lineTo x="21511" y="17357"/>
+                    <wp:lineTo x="21511" y="0"/>
+                    <wp:lineTo x="0" y="0"/>
+                  </wp:wrapPolygon>
+                </wp:wrapTight>
+                <wp:docPr id="51" name="Zone de texte 51"/>
+                <wp:cNvGraphicFramePr/>
+                <a:graphic xmlns:a="http://schemas.openxmlformats.org/drawingml/2006/main">
+                  <a:graphicData uri="http://schemas.microsoft.com/office/word/2010/wordprocessingShape">
+                    <wps:wsp>
+                      <wps:cNvSpPr txBox="1"/>
+                      <wps:spPr>
+                        <a:xfrm>
+                          <a:off x="0" y="0"/>
+                          <a:ext cx="4476115" cy="142240"/>
+                        </a:xfrm>
+                        <a:prstGeom prst="rect">
+                          <a:avLst/>
+                        </a:prstGeom>
+                        <a:solidFill>
+                          <a:prstClr val="white"/>
+                        </a:solidFill>
+                        <a:ln>
+                          <a:noFill/>
+                        </a:ln>
+                      </wps:spPr>
+                      <wps:txbx>
+                        <w:txbxContent>
+                          <w:p>
+                            <w:pPr>
+                              <w:pStyle w:val="Lgende"/>
+                              <w:rPr>
+                                <w:noProof/>
+                                <w:sz w:val="24"/>
+                                <w:szCs w:val="20"/>
+                              </w:rPr>
+                            </w:pPr>
+                            <w:r>
+                              <w:t xml:space="preserve">Figure </w:t>
+                            </w:r>
+                            <w:r>
+                              <w:fldChar w:fldCharType="begin"/>
+                            </w:r>
+                            <w:r>
+                              <w:instrText xml:space="preserve"> SEQ Figure \* ARABIC </w:instrText>
+                            </w:r>
+                            <w:r>
+                              <w:fldChar w:fldCharType="separate"/>
+                            </w:r>
+                            <w:r>
+                              <w:rPr>
+                                <w:noProof/>
+                              </w:rPr>
+                              <w:t>12</w:t>
+                            </w:r>
+                            <w:r>
+                              <w:fldChar w:fldCharType="end"/>
+                            </w:r>
+                          </w:p>
+                        </w:txbxContent>
+                      </wps:txbx>
+                      <wps:bodyPr rot="0" spcFirstLastPara="0" vertOverflow="overflow" horzOverflow="overflow" vert="horz" wrap="square" lIns="0" tIns="0" rIns="0" bIns="0" numCol="1" spcCol="0" rtlCol="0" fromWordArt="0" anchor="t" anchorCtr="0" forceAA="0" compatLnSpc="1">
+                        <a:prstTxWarp prst="textNoShape">
+                          <a:avLst/>
+                        </a:prstTxWarp>
+                        <a:noAutofit/>
+                      </wps:bodyPr>
+                    </wps:wsp>
+                  </a:graphicData>
+                </a:graphic>
+                <wp14:sizeRelV relativeFrom="margin">
+                  <wp14:pctHeight>0</wp14:pctHeight>
+                </wp14:sizeRelV>
+              </wp:anchor>
+            </w:drawing>
+          </mc:Choice>
+          <mc:Fallback>
+            <w:pict>
+              <v:shape w14:anchorId="21272591" id="Zone de texte 51" o:spid="_x0000_s1039" type="#_x0000_t202" style="position:absolute;margin-left:0;margin-top:201.05pt;width:352.45pt;height:11.2pt;z-index:-251590656;visibility:visible;mso-wrap-style:square;mso-height-percent:0;mso-wrap-distance-left:9pt;mso-wrap-distance-top:0;mso-wrap-distance-right:9pt;mso-wrap-distance-bottom:0;mso-position-horizontal:center;mso-position-horizontal-relative:margin;mso-position-vertical:absolute;mso-position-vertical-relative:text;mso-height-percent:0;mso-height-relative:margin;v-text-anchor:top" o:gfxdata="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" stroked="f">
+                <v:textbox inset="0,0,0,0">
+                  <w:txbxContent>
+                    <w:p>
+                      <w:pPr>
+                        <w:pStyle w:val="Lgende"/>
+                        <w:rPr>
+                          <w:noProof/>
+                          <w:sz w:val="24"/>
+                          <w:szCs w:val="20"/>
+                        </w:rPr>
+                      </w:pPr>
+                      <w:r>
+                        <w:t xml:space="preserve">Figure </w:t>
+                      </w:r>
+                      <w:r>
+                        <w:fldChar w:fldCharType="begin"/>
+                      </w:r>
+                      <w:r>
+                        <w:instrText xml:space="preserve"> SEQ Figure \* ARABIC </w:instrText>
+                      </w:r>
+                      <w:r>
+                        <w:fldChar w:fldCharType="separate"/>
+                      </w:r>
+                      <w:r>
+                        <w:rPr>
+                          <w:noProof/>
+                        </w:rPr>
+                        <w:t>12</w:t>
+                      </w:r>
+                      <w:r>
+                        <w:fldChar w:fldCharType="end"/>
+                      </w:r>
+                    </w:p>
+                  </w:txbxContent>
+                </v:textbox>
+                <w10:wrap type="tight" anchorx="margin"/>
+              </v:shape>
+            </w:pict>
+          </mc:Fallback>
+        </mc:AlternateContent>
+      </w:r>
+      <w:r>
+        <w:rPr>
+          <w:noProof/>
           <w:lang w:val="fr-CH" w:eastAsia="fr-CH"/>
         </w:rPr>
         <w:drawing>
@@ -6810,90 +8745,6 @@
                 <pic:pic xmlns:pic="http://schemas.openxmlformats.org/drawingml/2006/picture">
                   <pic:nvPicPr>
                     <pic:cNvPr id="0" name="Picture 8"/>
-                    <pic:cNvPicPr>
-                      <a:picLocks noChangeAspect="1" noChangeArrowheads="1"/>
-                    </pic:cNvPicPr>
-                  </pic:nvPicPr>
-                  <pic:blipFill>
-                    <a:blip r:embed="rId48" cstate="print">
-                      <a:extLst>
-                        <a:ext uri="{28A0092B-C50C-407E-A947-70E740481C1C}">
-                          <a14:useLocalDpi xmlns:a14="http://schemas.microsoft.com/office/drawing/2010/main" val="0"/>
-                        </a:ext>
-                      </a:extLst>
-                    </a:blip>
-                    <a:srcRect/>
-                    <a:stretch>
-                      <a:fillRect/>
-                    </a:stretch>
-                  </pic:blipFill>
-                  <pic:spPr bwMode="auto">
-                    <a:xfrm>
-                      <a:off x="0" y="0"/>
-                      <a:ext cx="4476706" cy="2520000"/>
-                    </a:xfrm>
-                    <a:prstGeom prst="rect">
-                      <a:avLst/>
-                    </a:prstGeom>
-                    <a:noFill/>
-                    <a:ln>
-                      <a:noFill/>
-                    </a:ln>
-                  </pic:spPr>
-                </pic:pic>
-              </a:graphicData>
-            </a:graphic>
-          </wp:anchor>
-        </w:drawing>
-      </w:r>
-    </w:p>
-    <w:p>
-      <w:pPr>
-        <w:pStyle w:val="Paragraphedeliste"/>
-        <w:numPr>
-          <w:ilvl w:val="0"/>
-          <w:numId w:val="14"/>
-        </w:numPr>
-      </w:pPr>
-      <w:r>
-        <w:t>Panier</w:t>
-      </w:r>
-    </w:p>
-    <w:p>
-      <w:r>
-        <w:rPr>
-          <w:noProof/>
-          <w:lang w:val="fr-CH" w:eastAsia="fr-CH"/>
-        </w:rPr>
-        <w:drawing>
-          <wp:anchor distT="0" distB="0" distL="114300" distR="114300" simplePos="0" relativeHeight="251686912" behindDoc="1" locked="0" layoutInCell="1" allowOverlap="1" wp14:anchorId="663B4665" wp14:editId="0C7F4D0E">
-            <wp:simplePos x="0" y="0"/>
-            <wp:positionH relativeFrom="margin">
-              <wp:align>center</wp:align>
-            </wp:positionH>
-            <wp:positionV relativeFrom="paragraph">
-              <wp:posOffset>12065</wp:posOffset>
-            </wp:positionV>
-            <wp:extent cx="4476706" cy="2520000"/>
-            <wp:effectExtent l="0" t="0" r="635" b="0"/>
-            <wp:wrapTight wrapText="bothSides">
-              <wp:wrapPolygon edited="0">
-                <wp:start x="0" y="0"/>
-                <wp:lineTo x="0" y="21393"/>
-                <wp:lineTo x="21511" y="21393"/>
-                <wp:lineTo x="21511" y="0"/>
-                <wp:lineTo x="0" y="0"/>
-              </wp:wrapPolygon>
-            </wp:wrapTight>
-            <wp:docPr id="46" name="Image 46"/>
-            <wp:cNvGraphicFramePr>
-              <a:graphicFrameLocks xmlns:a="http://schemas.openxmlformats.org/drawingml/2006/main" noChangeAspect="1"/>
-            </wp:cNvGraphicFramePr>
-            <a:graphic xmlns:a="http://schemas.openxmlformats.org/drawingml/2006/main">
-              <a:graphicData uri="http://schemas.openxmlformats.org/drawingml/2006/picture">
-                <pic:pic xmlns:pic="http://schemas.openxmlformats.org/drawingml/2006/picture">
-                  <pic:nvPicPr>
-                    <pic:cNvPr id="0" name="Picture 9"/>
                     <pic:cNvPicPr>
                       <a:picLocks noChangeAspect="1" noChangeArrowheads="1"/>
                     </pic:cNvPicPr>
@@ -6930,6 +8781,231 @@
           </wp:anchor>
         </w:drawing>
       </w:r>
+    </w:p>
+    <w:p>
+      <w:pPr>
+        <w:pStyle w:val="Paragraphedeliste"/>
+        <w:numPr>
+          <w:ilvl w:val="0"/>
+          <w:numId w:val="14"/>
+        </w:numPr>
+      </w:pPr>
+      <w:r>
+        <w:t>Panier</w:t>
+      </w:r>
+    </w:p>
+    <w:p>
+      <w:r>
+        <w:rPr>
+          <w:noProof/>
+        </w:rPr>
+        <mc:AlternateContent>
+          <mc:Choice Requires="wps">
+            <w:drawing>
+              <wp:anchor distT="0" distB="0" distL="114300" distR="114300" simplePos="0" relativeHeight="251727872" behindDoc="1" locked="0" layoutInCell="1" allowOverlap="1" wp14:anchorId="74B77791" wp14:editId="6EF549D6">
+                <wp:simplePos x="0" y="0"/>
+                <wp:positionH relativeFrom="margin">
+                  <wp:align>center</wp:align>
+                </wp:positionH>
+                <wp:positionV relativeFrom="paragraph">
+                  <wp:posOffset>2553269</wp:posOffset>
+                </wp:positionV>
+                <wp:extent cx="4476115" cy="130175"/>
+                <wp:effectExtent l="0" t="0" r="635" b="3175"/>
+                <wp:wrapTight wrapText="bothSides">
+                  <wp:wrapPolygon edited="0">
+                    <wp:start x="0" y="0"/>
+                    <wp:lineTo x="0" y="18966"/>
+                    <wp:lineTo x="21511" y="18966"/>
+                    <wp:lineTo x="21511" y="0"/>
+                    <wp:lineTo x="0" y="0"/>
+                  </wp:wrapPolygon>
+                </wp:wrapTight>
+                <wp:docPr id="52" name="Zone de texte 52"/>
+                <wp:cNvGraphicFramePr/>
+                <a:graphic xmlns:a="http://schemas.openxmlformats.org/drawingml/2006/main">
+                  <a:graphicData uri="http://schemas.microsoft.com/office/word/2010/wordprocessingShape">
+                    <wps:wsp>
+                      <wps:cNvSpPr txBox="1"/>
+                      <wps:spPr>
+                        <a:xfrm>
+                          <a:off x="0" y="0"/>
+                          <a:ext cx="4476115" cy="130175"/>
+                        </a:xfrm>
+                        <a:prstGeom prst="rect">
+                          <a:avLst/>
+                        </a:prstGeom>
+                        <a:solidFill>
+                          <a:prstClr val="white"/>
+                        </a:solidFill>
+                        <a:ln>
+                          <a:noFill/>
+                        </a:ln>
+                      </wps:spPr>
+                      <wps:txbx>
+                        <w:txbxContent>
+                          <w:p>
+                            <w:pPr>
+                              <w:pStyle w:val="Lgende"/>
+                              <w:rPr>
+                                <w:noProof/>
+                                <w:sz w:val="24"/>
+                                <w:szCs w:val="20"/>
+                              </w:rPr>
+                            </w:pPr>
+                            <w:r>
+                              <w:t xml:space="preserve">Figure </w:t>
+                            </w:r>
+                            <w:r>
+                              <w:fldChar w:fldCharType="begin"/>
+                            </w:r>
+                            <w:r>
+                              <w:instrText xml:space="preserve"> SEQ Figure \* ARABIC </w:instrText>
+                            </w:r>
+                            <w:r>
+                              <w:fldChar w:fldCharType="separate"/>
+                            </w:r>
+                            <w:r>
+                              <w:rPr>
+                                <w:noProof/>
+                              </w:rPr>
+                              <w:t>13</w:t>
+                            </w:r>
+                            <w:r>
+                              <w:fldChar w:fldCharType="end"/>
+                            </w:r>
+                          </w:p>
+                        </w:txbxContent>
+                      </wps:txbx>
+                      <wps:bodyPr rot="0" spcFirstLastPara="0" vertOverflow="overflow" horzOverflow="overflow" vert="horz" wrap="square" lIns="0" tIns="0" rIns="0" bIns="0" numCol="1" spcCol="0" rtlCol="0" fromWordArt="0" anchor="t" anchorCtr="0" forceAA="0" compatLnSpc="1">
+                        <a:prstTxWarp prst="textNoShape">
+                          <a:avLst/>
+                        </a:prstTxWarp>
+                        <a:noAutofit/>
+                      </wps:bodyPr>
+                    </wps:wsp>
+                  </a:graphicData>
+                </a:graphic>
+                <wp14:sizeRelV relativeFrom="margin">
+                  <wp14:pctHeight>0</wp14:pctHeight>
+                </wp14:sizeRelV>
+              </wp:anchor>
+            </w:drawing>
+          </mc:Choice>
+          <mc:Fallback>
+            <w:pict>
+              <v:shape w14:anchorId="74B77791" id="Zone de texte 52" o:spid="_x0000_s1040" type="#_x0000_t202" style="position:absolute;margin-left:0;margin-top:201.05pt;width:352.45pt;height:10.25pt;z-index:-251588608;visibility:visible;mso-wrap-style:square;mso-height-percent:0;mso-wrap-distance-left:9pt;mso-wrap-distance-top:0;mso-wrap-distance-right:9pt;mso-wrap-distance-bottom:0;mso-position-horizontal:center;mso-position-horizontal-relative:margin;mso-position-vertical:absolute;mso-position-vertical-relative:text;mso-height-percent:0;mso-height-relative:margin;v-text-anchor:top" o:gfxdata="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" stroked="f">
+                <v:textbox inset="0,0,0,0">
+                  <w:txbxContent>
+                    <w:p>
+                      <w:pPr>
+                        <w:pStyle w:val="Lgende"/>
+                        <w:rPr>
+                          <w:noProof/>
+                          <w:sz w:val="24"/>
+                          <w:szCs w:val="20"/>
+                        </w:rPr>
+                      </w:pPr>
+                      <w:r>
+                        <w:t xml:space="preserve">Figure </w:t>
+                      </w:r>
+                      <w:r>
+                        <w:fldChar w:fldCharType="begin"/>
+                      </w:r>
+                      <w:r>
+                        <w:instrText xml:space="preserve"> SEQ Figure \* ARABIC </w:instrText>
+                      </w:r>
+                      <w:r>
+                        <w:fldChar w:fldCharType="separate"/>
+                      </w:r>
+                      <w:r>
+                        <w:rPr>
+                          <w:noProof/>
+                        </w:rPr>
+                        <w:t>13</w:t>
+                      </w:r>
+                      <w:r>
+                        <w:fldChar w:fldCharType="end"/>
+                      </w:r>
+                    </w:p>
+                  </w:txbxContent>
+                </v:textbox>
+                <w10:wrap type="tight" anchorx="margin"/>
+              </v:shape>
+            </w:pict>
+          </mc:Fallback>
+        </mc:AlternateContent>
+      </w:r>
+      <w:r>
+        <w:rPr>
+          <w:noProof/>
+          <w:lang w:val="fr-CH" w:eastAsia="fr-CH"/>
+        </w:rPr>
+        <w:drawing>
+          <wp:anchor distT="0" distB="0" distL="114300" distR="114300" simplePos="0" relativeHeight="251686912" behindDoc="1" locked="0" layoutInCell="1" allowOverlap="1" wp14:anchorId="663B4665" wp14:editId="0C7F4D0E">
+            <wp:simplePos x="0" y="0"/>
+            <wp:positionH relativeFrom="margin">
+              <wp:align>center</wp:align>
+            </wp:positionH>
+            <wp:positionV relativeFrom="paragraph">
+              <wp:posOffset>12065</wp:posOffset>
+            </wp:positionV>
+            <wp:extent cx="4476706" cy="2520000"/>
+            <wp:effectExtent l="0" t="0" r="635" b="0"/>
+            <wp:wrapTight wrapText="bothSides">
+              <wp:wrapPolygon edited="0">
+                <wp:start x="0" y="0"/>
+                <wp:lineTo x="0" y="21393"/>
+                <wp:lineTo x="21511" y="21393"/>
+                <wp:lineTo x="21511" y="0"/>
+                <wp:lineTo x="0" y="0"/>
+              </wp:wrapPolygon>
+            </wp:wrapTight>
+            <wp:docPr id="46" name="Image 46"/>
+            <wp:cNvGraphicFramePr>
+              <a:graphicFrameLocks xmlns:a="http://schemas.openxmlformats.org/drawingml/2006/main" noChangeAspect="1"/>
+            </wp:cNvGraphicFramePr>
+            <a:graphic xmlns:a="http://schemas.openxmlformats.org/drawingml/2006/main">
+              <a:graphicData uri="http://schemas.openxmlformats.org/drawingml/2006/picture">
+                <pic:pic xmlns:pic="http://schemas.openxmlformats.org/drawingml/2006/picture">
+                  <pic:nvPicPr>
+                    <pic:cNvPr id="0" name="Picture 9"/>
+                    <pic:cNvPicPr>
+                      <a:picLocks noChangeAspect="1" noChangeArrowheads="1"/>
+                    </pic:cNvPicPr>
+                  </pic:nvPicPr>
+                  <pic:blipFill>
+                    <a:blip r:embed="rId50" cstate="print">
+                      <a:extLst>
+                        <a:ext uri="{28A0092B-C50C-407E-A947-70E740481C1C}">
+                          <a14:useLocalDpi xmlns:a14="http://schemas.microsoft.com/office/drawing/2010/main" val="0"/>
+                        </a:ext>
+                      </a:extLst>
+                    </a:blip>
+                    <a:srcRect/>
+                    <a:stretch>
+                      <a:fillRect/>
+                    </a:stretch>
+                  </pic:blipFill>
+                  <pic:spPr bwMode="auto">
+                    <a:xfrm>
+                      <a:off x="0" y="0"/>
+                      <a:ext cx="4476706" cy="2520000"/>
+                    </a:xfrm>
+                    <a:prstGeom prst="rect">
+                      <a:avLst/>
+                    </a:prstGeom>
+                    <a:noFill/>
+                    <a:ln>
+                      <a:noFill/>
+                    </a:ln>
+                  </pic:spPr>
+                </pic:pic>
+              </a:graphicData>
+            </a:graphic>
+          </wp:anchor>
+        </w:drawing>
+      </w:r>
       <w:r>
         <w:br w:type="page"/>
       </w:r>
@@ -6988,7 +9064,7 @@
                     </pic:cNvPicPr>
                   </pic:nvPicPr>
                   <pic:blipFill>
-                    <a:blip r:embed="rId50">
+                    <a:blip r:embed="rId51">
                       <a:extLst>
                         <a:ext uri="{28A0092B-C50C-407E-A947-70E740481C1C}">
                           <a14:useLocalDpi xmlns:a14="http://schemas.microsoft.com/office/drawing/2010/main" val="0"/>
@@ -7120,7 +9196,7 @@
       <w:r>
         <w:t xml:space="preserve"> (</w:t>
       </w:r>
-      <w:hyperlink r:id="rId51" w:history="1">
+      <w:hyperlink r:id="rId52" w:history="1">
         <w:r>
           <w:rPr>
             <w:rStyle w:val="Lienhypertexte"/>
@@ -7203,7 +9279,7 @@
       <w:r>
         <w:t xml:space="preserve"> (</w:t>
       </w:r>
-      <w:hyperlink r:id="rId52" w:history="1">
+      <w:hyperlink r:id="rId53" w:history="1">
         <w:r>
           <w:rPr>
             <w:rStyle w:val="Lienhypertexte"/>
@@ -7570,7 +9646,7 @@
                     <pic:cNvPicPr/>
                   </pic:nvPicPr>
                   <pic:blipFill rotWithShape="1">
-                    <a:blip r:embed="rId53">
+                    <a:blip r:embed="rId54">
                       <a:extLst>
                         <a:ext uri="{28A0092B-C50C-407E-A947-70E740481C1C}">
                           <a14:useLocalDpi xmlns:a14="http://schemas.microsoft.com/office/drawing/2010/main" val="0"/>
@@ -7649,7 +9725,7 @@
                     <pic:cNvPicPr/>
                   </pic:nvPicPr>
                   <pic:blipFill rotWithShape="1">
-                    <a:blip r:embed="rId54">
+                    <a:blip r:embed="rId55">
                       <a:extLst>
                         <a:ext uri="{28A0092B-C50C-407E-A947-70E740481C1C}">
                           <a14:useLocalDpi xmlns:a14="http://schemas.microsoft.com/office/drawing/2010/main" val="0"/>
@@ -7756,7 +9832,7 @@
                     <pic:cNvPicPr/>
                   </pic:nvPicPr>
                   <pic:blipFill rotWithShape="1">
-                    <a:blip r:embed="rId55">
+                    <a:blip r:embed="rId56">
                       <a:extLst>
                         <a:ext uri="{28A0092B-C50C-407E-A947-70E740481C1C}">
                           <a14:useLocalDpi xmlns:a14="http://schemas.microsoft.com/office/drawing/2010/main" val="0"/>
@@ -7837,7 +9913,7 @@
                     <pic:cNvPicPr/>
                   </pic:nvPicPr>
                   <pic:blipFill>
-                    <a:blip r:embed="rId56">
+                    <a:blip r:embed="rId57">
                       <a:extLst>
                         <a:ext uri="{28A0092B-C50C-407E-A947-70E740481C1C}">
                           <a14:useLocalDpi xmlns:a14="http://schemas.microsoft.com/office/drawing/2010/main" val="0"/>
@@ -7950,7 +10026,7 @@
                     <pic:cNvPicPr/>
                   </pic:nvPicPr>
                   <pic:blipFill rotWithShape="1">
-                    <a:blip r:embed="rId57">
+                    <a:blip r:embed="rId58">
                       <a:extLst>
                         <a:ext uri="{28A0092B-C50C-407E-A947-70E740481C1C}">
                           <a14:useLocalDpi xmlns:a14="http://schemas.microsoft.com/office/drawing/2010/main" val="0"/>
@@ -8707,10 +10783,10 @@
       </w:pPr>
     </w:p>
     <w:sectPr>
-      <w:headerReference w:type="default" r:id="rId58"/>
-      <w:footerReference w:type="default" r:id="rId59"/>
-      <w:headerReference w:type="first" r:id="rId60"/>
-      <w:footerReference w:type="first" r:id="rId61"/>
+      <w:headerReference w:type="default" r:id="rId59"/>
+      <w:footerReference w:type="default" r:id="rId60"/>
+      <w:headerReference w:type="first" r:id="rId61"/>
+      <w:footerReference w:type="first" r:id="rId62"/>
       <w:pgSz w:w="11906" w:h="16838" w:code="9"/>
       <w:pgMar w:top="1418" w:right="1418" w:bottom="1418" w:left="1418" w:header="720" w:footer="720" w:gutter="0"/>
       <w:cols w:space="720"/>
@@ -8783,7 +10859,7 @@
         <w:szCs w:val="16"/>
         <w:lang w:val="fr-CH"/>
       </w:rPr>
-      <w:t>09.03.2023</w:t>
+      <w:t>10.03.2023</w:t>
     </w:r>
     <w:r>
       <w:rPr>
@@ -9046,7 +11122,7 @@
               <w:sz w:val="16"/>
               <w:szCs w:val="16"/>
             </w:rPr>
-            <w:t>09.03.2023</w:t>
+            <w:t>10.03.2023</w:t>
           </w:r>
           <w:r>
             <w:rPr>
@@ -9307,7 +11383,7 @@
         <w:szCs w:val="16"/>
         <w:lang w:val="fr-CH"/>
       </w:rPr>
-      <w:t>09.03.2023</w:t>
+      <w:t>10.03.2023</w:t>
     </w:r>
     <w:r>
       <w:rPr>
@@ -10604,7 +12680,7 @@
   <w:abstractNum w:abstractNumId="4" w15:restartNumberingAfterBreak="0">
     <w:nsid w:val="1D284397"/>
     <w:multiLevelType w:val="hybridMultilevel"/>
-    <w:tmpl w:val="253828B6"/>
+    <w:tmpl w:val="6EDC8A0A"/>
     <w:lvl w:ilvl="0" w:tplc="100C0001">
       <w:start w:val="1"/>
       <w:numFmt w:val="bullet"/>
@@ -12679,6 +14755,7 @@
   <w:style w:type="paragraph" w:default="1" w:styleId="Normal">
     <w:name w:val="Normal"/>
     <w:qFormat/>
+    <w:rsid w:val="00005E0E"/>
     <w:rPr>
       <w:rFonts w:ascii="Arial" w:hAnsi="Arial"/>
       <w:sz w:val="24"/>
@@ -13363,6 +15440,24 @@
       <w:lang w:val="fr-FR" w:eastAsia="fr-FR"/>
     </w:rPr>
   </w:style>
+  <w:style w:type="paragraph" w:styleId="Lgende">
+    <w:name w:val="caption"/>
+    <w:basedOn w:val="Normal"/>
+    <w:next w:val="Normal"/>
+    <w:unhideWhenUsed/>
+    <w:qFormat/>
+    <w:rsid w:val="00FF6E22"/>
+    <w:pPr>
+      <w:spacing w:after="200"/>
+    </w:pPr>
+    <w:rPr>
+      <w:i/>
+      <w:iCs/>
+      <w:color w:val="44546A" w:themeColor="text2"/>
+      <w:sz w:val="18"/>
+      <w:szCs w:val="18"/>
+    </w:rPr>
+  </w:style>
 </w:styles>
 </file>
 
@@ -13662,22 +15757,22 @@
 </file>
 
 <file path=customXml/item1.xml><?xml version="1.0" encoding="utf-8"?>
+<b:Sources xmlns:b="http://schemas.openxmlformats.org/officeDocument/2006/bibliography" xmlns="http://schemas.openxmlformats.org/officeDocument/2006/bibliography" SelectedStyle="\APASixthEditionOfficeOnline.xsl" StyleName="APA" Version="6"/>
+</file>
+
+<file path=customXml/item2.xml><?xml version="1.0" encoding="utf-8"?>
+<p:properties xmlns:p="http://schemas.microsoft.com/office/2006/metadata/properties" xmlns:xsi="http://www.w3.org/2001/XMLSchema-instance" xmlns:pc="http://schemas.microsoft.com/office/infopath/2007/PartnerControls">
+  <documentManagement/>
+</p:properties>
+</file>
+
+<file path=customXml/item3.xml><?xml version="1.0" encoding="utf-8"?>
 <?mso-contentType ?>
 <FormTemplates xmlns="http://schemas.microsoft.com/sharepoint/v3/contenttype/forms">
   <Display>DocumentLibraryForm</Display>
   <Edit>DocumentLibraryForm</Edit>
   <New>DocumentLibraryForm</New>
 </FormTemplates>
-</file>
-
-<file path=customXml/item2.xml><?xml version="1.0" encoding="utf-8"?>
-<b:Sources xmlns:b="http://schemas.openxmlformats.org/officeDocument/2006/bibliography" xmlns="http://schemas.openxmlformats.org/officeDocument/2006/bibliography" SelectedStyle="\APASixthEditionOfficeOnline.xsl" StyleName="APA" Version="6"/>
-</file>
-
-<file path=customXml/item3.xml><?xml version="1.0" encoding="utf-8"?>
-<p:properties xmlns:p="http://schemas.microsoft.com/office/2006/metadata/properties" xmlns:xsi="http://www.w3.org/2001/XMLSchema-instance" xmlns:pc="http://schemas.microsoft.com/office/infopath/2007/PartnerControls">
-  <documentManagement/>
-</p:properties>
 </file>
 
 <file path=customXml/item4.xml><?xml version="1.0" encoding="utf-8"?>
@@ -13864,14 +15959,6 @@
 </file>
 
 <file path=customXml/itemProps1.xml><?xml version="1.0" encoding="utf-8"?>
-<ds:datastoreItem xmlns:ds="http://schemas.openxmlformats.org/officeDocument/2006/customXml" ds:itemID="{1CC9A027-9140-4C55-A5D0-C4F935AF4EC8}">
-  <ds:schemaRefs>
-    <ds:schemaRef ds:uri="http://schemas.microsoft.com/sharepoint/v3/contenttype/forms"/>
-  </ds:schemaRefs>
-</ds:datastoreItem>
-</file>
-
-<file path=customXml/itemProps2.xml><?xml version="1.0" encoding="utf-8"?>
 <ds:datastoreItem xmlns:ds="http://schemas.openxmlformats.org/officeDocument/2006/customXml" ds:itemID="{34526771-72EB-4AA9-A32C-44A3EAE98DAA}">
   <ds:schemaRefs>
     <ds:schemaRef ds:uri="http://schemas.openxmlformats.org/officeDocument/2006/bibliography"/>
@@ -13879,11 +15966,19 @@
 </ds:datastoreItem>
 </file>
 
-<file path=customXml/itemProps3.xml><?xml version="1.0" encoding="utf-8"?>
+<file path=customXml/itemProps2.xml><?xml version="1.0" encoding="utf-8"?>
 <ds:datastoreItem xmlns:ds="http://schemas.openxmlformats.org/officeDocument/2006/customXml" ds:itemID="{996F0FBA-2996-487E-B7C1-784F04C7FD8C}">
   <ds:schemaRefs>
     <ds:schemaRef ds:uri="http://schemas.microsoft.com/office/2006/metadata/properties"/>
     <ds:schemaRef ds:uri="http://schemas.microsoft.com/office/infopath/2007/PartnerControls"/>
+  </ds:schemaRefs>
+</ds:datastoreItem>
+</file>
+
+<file path=customXml/itemProps3.xml><?xml version="1.0" encoding="utf-8"?>
+<ds:datastoreItem xmlns:ds="http://schemas.openxmlformats.org/officeDocument/2006/customXml" ds:itemID="{1CC9A027-9140-4C55-A5D0-C4F935AF4EC8}">
+  <ds:schemaRefs>
+    <ds:schemaRef ds:uri="http://schemas.microsoft.com/sharepoint/v3/contenttype/forms"/>
   </ds:schemaRefs>
 </ds:datastoreItem>
 </file>

</xml_diff>